<commit_message>
Update Session 3 Visualising and describing data.docx
</commit_message>
<xml_diff>
--- a/files/Session 3 Visualising and describing data.docx
+++ b/files/Session 3 Visualising and describing data.docx
@@ -1,6 +1,6 @@
 
 <file path=word/document.xml><?xml version="1.0" encoding="utf-8"?>
-<w:document xmlns:wpc="http://schemas.microsoft.com/office/word/2010/wordprocessingCanvas" xmlns:cx="http://schemas.microsoft.com/office/drawing/2014/chartex" xmlns:cx1="http://schemas.microsoft.com/office/drawing/2015/9/8/chartex" xmlns:cx2="http://schemas.microsoft.com/office/drawing/2015/10/21/chartex" xmlns:cx3="http://schemas.microsoft.com/office/drawing/2016/5/9/chartex" xmlns:cx4="http://schemas.microsoft.com/office/drawing/2016/5/10/chartex" xmlns:cx5="http://schemas.microsoft.com/office/drawing/2016/5/11/chartex" xmlns:cx6="http://schemas.microsoft.com/office/drawing/2016/5/12/chartex" xmlns:cx7="http://schemas.microsoft.com/office/drawing/2016/5/13/chartex" xmlns:cx8="http://schemas.microsoft.com/office/drawing/2016/5/14/chartex" xmlns:mc="http://schemas.openxmlformats.org/markup-compatibility/2006" xmlns:aink="http://schemas.microsoft.com/office/drawing/2016/ink" xmlns:am3d="http://schemas.microsoft.com/office/drawing/2017/model3d" xmlns:o="urn:schemas-microsoft-com:office:office" xmlns:oel="http://schemas.microsoft.com/office/2019/extlst" xmlns:r="http://schemas.openxmlformats.org/officeDocument/2006/relationships" xmlns:m="http://schemas.openxmlformats.org/officeDocument/2006/math" xmlns:v="urn:schemas-microsoft-com:vml" xmlns:wp14="http://schemas.microsoft.com/office/word/2010/wordprocessingDrawing" xmlns:wp="http://schemas.openxmlformats.org/drawingml/2006/wordprocessingDrawing" xmlns:w10="urn:schemas-microsoft-com:office:word" xmlns:w="http://schemas.openxmlformats.org/wordprocessingml/2006/main" xmlns:w14="http://schemas.microsoft.com/office/word/2010/wordml" xmlns:w15="http://schemas.microsoft.com/office/word/2012/wordml" xmlns:w16cex="http://schemas.microsoft.com/office/word/2018/wordml/cex" xmlns:w16cid="http://schemas.microsoft.com/office/word/2016/wordml/cid" xmlns:w16="http://schemas.microsoft.com/office/word/2018/wordml" xmlns:w16du="http://schemas.microsoft.com/office/word/2023/wordml/word16du" xmlns:w16sdtdh="http://schemas.microsoft.com/office/word/2020/wordml/sdtdatahash" xmlns:w16se="http://schemas.microsoft.com/office/word/2015/wordml/symex" xmlns:wpg="http://schemas.microsoft.com/office/word/2010/wordprocessingGroup" xmlns:wpi="http://schemas.microsoft.com/office/word/2010/wordprocessingInk" xmlns:wne="http://schemas.microsoft.com/office/word/2006/wordml" xmlns:wps="http://schemas.microsoft.com/office/word/2010/wordprocessingShape" mc:Ignorable="w14 w15 w16se w16cid w16 w16cex w16sdtdh w16du wp14">
+<w:document xmlns:wpc="http://schemas.microsoft.com/office/word/2010/wordprocessingCanvas" xmlns:cx="http://schemas.microsoft.com/office/drawing/2014/chartex" xmlns:cx1="http://schemas.microsoft.com/office/drawing/2015/9/8/chartex" xmlns:cx2="http://schemas.microsoft.com/office/drawing/2015/10/21/chartex" xmlns:cx3="http://schemas.microsoft.com/office/drawing/2016/5/9/chartex" xmlns:cx4="http://schemas.microsoft.com/office/drawing/2016/5/10/chartex" xmlns:cx5="http://schemas.microsoft.com/office/drawing/2016/5/11/chartex" xmlns:cx6="http://schemas.microsoft.com/office/drawing/2016/5/12/chartex" xmlns:cx7="http://schemas.microsoft.com/office/drawing/2016/5/13/chartex" xmlns:cx8="http://schemas.microsoft.com/office/drawing/2016/5/14/chartex" xmlns:mc="http://schemas.openxmlformats.org/markup-compatibility/2006" xmlns:aink="http://schemas.microsoft.com/office/drawing/2016/ink" xmlns:am3d="http://schemas.microsoft.com/office/drawing/2017/model3d" xmlns:o="urn:schemas-microsoft-com:office:office" xmlns:oel="http://schemas.microsoft.com/office/2019/extlst" xmlns:r="http://schemas.openxmlformats.org/officeDocument/2006/relationships" xmlns:m="http://schemas.openxmlformats.org/officeDocument/2006/math" xmlns:v="urn:schemas-microsoft-com:vml" xmlns:wp14="http://schemas.microsoft.com/office/word/2010/wordprocessingDrawing" xmlns:wp="http://schemas.openxmlformats.org/drawingml/2006/wordprocessingDrawing" xmlns:w10="urn:schemas-microsoft-com:office:word" xmlns:w="http://schemas.openxmlformats.org/wordprocessingml/2006/main" xmlns:w14="http://schemas.microsoft.com/office/word/2010/wordml" xmlns:w15="http://schemas.microsoft.com/office/word/2012/wordml" xmlns:w16cex="http://schemas.microsoft.com/office/word/2018/wordml/cex" xmlns:w16cid="http://schemas.microsoft.com/office/word/2016/wordml/cid" xmlns:w16="http://schemas.microsoft.com/office/word/2018/wordml" xmlns:w16sdtdh="http://schemas.microsoft.com/office/word/2020/wordml/sdtdatahash" xmlns:w16se="http://schemas.microsoft.com/office/word/2015/wordml/symex" xmlns:wpg="http://schemas.microsoft.com/office/word/2010/wordprocessingGroup" xmlns:wpi="http://schemas.microsoft.com/office/word/2010/wordprocessingInk" xmlns:wne="http://schemas.microsoft.com/office/word/2006/wordml" xmlns:wps="http://schemas.microsoft.com/office/word/2010/wordprocessingShape" mc:Ignorable="w14 w15 w16se w16cid w16 w16cex w16sdtdh wp14">
   <w:body>
     <w:p>
       <w:pPr>
@@ -5057,7 +5057,7 @@
                     </a:ln>
                     <a:extLst>
                       <a:ext uri="{53640926-AAD7-44d8-BBD7-CCE9431645EC}">
-                        <a14:shadowObscured xmlns:arto="http://schemas.microsoft.com/office/word/2006/arto" xmlns="" xmlns:mo="http://schemas.microsoft.com/office/mac/office/2008/main" xmlns:mv="urn:schemas-microsoft-com:mac:vml" xmlns:o="urn:schemas-microsoft-com:office:office" xmlns:v="urn:schemas-microsoft-com:vml" xmlns:w10="urn:schemas-microsoft-com:office:word" xmlns:w="http://schemas.openxmlformats.org/wordprocessingml/2006/main" xmlns:a14="http://schemas.microsoft.com/office/drawing/2010/main"/>
+                        <a14:shadowObscured xmlns:a14="http://schemas.microsoft.com/office/drawing/2010/main" xmlns:w="http://schemas.openxmlformats.org/wordprocessingml/2006/main" xmlns:w10="urn:schemas-microsoft-com:office:word" xmlns:v="urn:schemas-microsoft-com:vml" xmlns:o="urn:schemas-microsoft-com:office:office" xmlns:mv="urn:schemas-microsoft-com:mac:vml" xmlns:mo="http://schemas.microsoft.com/office/mac/office/2008/main" xmlns="" xmlns:arto="http://schemas.microsoft.com/office/word/2006/arto"/>
                       </a:ext>
                     </a:extLst>
                   </pic:spPr>
@@ -8579,14 +8579,16 @@
           <w:color w:val="0432FF"/>
           <w:sz w:val="22"/>
           <w:szCs w:val="22"/>
-        </w:rPr>
-      </w:pPr>
-      <w:r>
-        <w:rPr>
-          <w:rFonts w:ascii="Consolas" w:hAnsi="Consolas" w:cs="Consolas"/>
-          <w:color w:val="0432FF"/>
-          <w:sz w:val="22"/>
-          <w:szCs w:val="22"/>
+          <w:lang w:val="fr-FR"/>
+        </w:rPr>
+      </w:pPr>
+      <w:r>
+        <w:rPr>
+          <w:rFonts w:ascii="Consolas" w:hAnsi="Consolas" w:cs="Consolas"/>
+          <w:color w:val="0432FF"/>
+          <w:sz w:val="22"/>
+          <w:szCs w:val="22"/>
+          <w:lang w:val="fr-FR"/>
         </w:rPr>
         <w:t>range(log10(Talat_elements$Au_ppb))</w:t>
       </w:r>
@@ -8596,6 +8598,7 @@
         <w:rPr>
           <w:sz w:val="22"/>
           <w:szCs w:val="22"/>
+          <w:lang w:val="fr-FR"/>
         </w:rPr>
       </w:pPr>
     </w:p>
@@ -9801,6 +9804,31 @@
       <w:pPr>
         <w:rPr>
           <w:b/>
+          <w:sz w:val="22"/>
+          <w:szCs w:val="22"/>
+        </w:rPr>
+      </w:pPr>
+    </w:p>
+    <w:p>
+      <w:pPr>
+        <w:rPr>
+          <w:bCs/>
+          <w:sz w:val="22"/>
+          <w:szCs w:val="22"/>
+        </w:rPr>
+      </w:pPr>
+      <w:r>
+        <w:rPr>
+          <w:bCs/>
+          <w:sz w:val="22"/>
+          <w:szCs w:val="22"/>
+        </w:rPr>
+        <w:t>na.rm = T is equivalent to na.rm = TRUE</w:t>
+      </w:r>
+    </w:p>
+    <w:p>
+      <w:pPr>
+        <w:rPr>
           <w:sz w:val="22"/>
           <w:szCs w:val="22"/>
         </w:rPr>
@@ -12642,14 +12670,14 @@
           <w:sz w:val="22"/>
           <w:szCs w:val="22"/>
         </w:rPr>
-        <w:t xml:space="preserve">should </w:t>
-      </w:r>
-      <w:r>
-        <w:rPr>
-          <w:sz w:val="22"/>
-          <w:szCs w:val="22"/>
-        </w:rPr>
-        <w:t xml:space="preserve">specify whether we want the proportions across the rows or down the columns. We therefore need to include an extra argument ‘margin’ within </w:t>
+        <w:t>should</w:t>
+      </w:r>
+      <w:r>
+        <w:rPr>
+          <w:sz w:val="22"/>
+          <w:szCs w:val="22"/>
+        </w:rPr>
+        <w:t xml:space="preserve"> specify whether we want the proportions across the rows or down the columns. We therefore need to include an extra argument ‘margin’ within </w:t>
       </w:r>
       <w:r>
         <w:rPr>
@@ -13024,7 +13052,6 @@
         </w:rPr>
         <w:t>barplot(t(prop.table(table(Talat_isotopes$formation, Talat_isotopes$lithology, useNA = "ifany"), margin = 1))</w:t>
       </w:r>
-      <w:commentRangeStart w:id="11"/>
       <w:r>
         <w:rPr>
           <w:rFonts w:ascii="Consolas" w:hAnsi="Consolas" w:cs="Consolas"/>
@@ -13034,13 +13061,6 @@
         </w:rPr>
         <w:t>, las = 2</w:t>
       </w:r>
-      <w:commentRangeEnd w:id="11"/>
-      <w:r>
-        <w:rPr>
-          <w:rStyle w:val="CommentReference"/>
-        </w:rPr>
-        <w:commentReference w:id="11"/>
-      </w:r>
       <w:r>
         <w:rPr>
           <w:rFonts w:ascii="Consolas" w:hAnsi="Consolas" w:cs="Consolas"/>
@@ -13168,1106 +13188,1111 @@
       <w:pPr>
         <w:pStyle w:val="Heading2"/>
       </w:pPr>
-      <w:bookmarkStart w:id="12" w:name="_Toc18411823"/>
+      <w:bookmarkStart w:id="11" w:name="_Toc18411823"/>
       <w:r>
         <w:t>Descriptives for data subsets</w:t>
       </w:r>
+      <w:bookmarkEnd w:id="11"/>
+    </w:p>
+    <w:p>
+      <w:pPr>
+        <w:rPr>
+          <w:sz w:val="22"/>
+          <w:szCs w:val="22"/>
+        </w:rPr>
+      </w:pPr>
+      <w:r>
+        <w:rPr>
+          <w:sz w:val="22"/>
+          <w:szCs w:val="22"/>
+        </w:rPr>
+        <w:t xml:space="preserve">In the last section for this session, we’ll cover how to calculate descriptive statistics for specific subsets of data. Some of this section will overlap with what we have already covered on subsetting and indexing. Here we’ll cover three ways to do this: subsetting, aggregating and indexing. </w:t>
+      </w:r>
+    </w:p>
+    <w:p>
+      <w:pPr>
+        <w:rPr>
+          <w:sz w:val="22"/>
+          <w:szCs w:val="22"/>
+        </w:rPr>
+      </w:pPr>
+    </w:p>
+    <w:p>
+      <w:pPr>
+        <w:rPr>
+          <w:sz w:val="22"/>
+          <w:szCs w:val="22"/>
+        </w:rPr>
+      </w:pPr>
+      <w:r>
+        <w:rPr>
+          <w:sz w:val="22"/>
+          <w:szCs w:val="22"/>
+        </w:rPr>
+        <w:t xml:space="preserve">Perhaps the simplest way to calculate descriptives for data subsets is to create a subset, then use whatever functions we need to use on that subset to calculate the descriptives. For example, here is </w:t>
+      </w:r>
+      <w:r>
+        <w:rPr>
+          <w:sz w:val="22"/>
+          <w:szCs w:val="22"/>
+        </w:rPr>
+        <w:t xml:space="preserve">how you would calculate the mean </w:t>
+      </w:r>
+      <w:r>
+        <w:rPr>
+          <w:sz w:val="22"/>
+          <w:szCs w:val="22"/>
+        </w:rPr>
+        <w:t>δ</w:t>
+      </w:r>
+      <w:r>
+        <w:rPr>
+          <w:sz w:val="22"/>
+          <w:szCs w:val="22"/>
+          <w:vertAlign w:val="superscript"/>
+        </w:rPr>
+        <w:t>18</w:t>
+      </w:r>
+      <w:r>
+        <w:rPr>
+          <w:sz w:val="22"/>
+          <w:szCs w:val="22"/>
+        </w:rPr>
+        <w:t>O</w:t>
+      </w:r>
+      <w:r>
+        <w:rPr>
+          <w:sz w:val="22"/>
+          <w:szCs w:val="22"/>
+        </w:rPr>
+        <w:t xml:space="preserve"> for </w:t>
+      </w:r>
+      <w:r>
+        <w:rPr>
+          <w:sz w:val="22"/>
+          <w:szCs w:val="22"/>
+        </w:rPr>
+        <w:t>the Lie de Vin (Twd) formation</w:t>
+      </w:r>
+      <w:r>
+        <w:rPr>
+          <w:sz w:val="22"/>
+          <w:szCs w:val="22"/>
+        </w:rPr>
+        <w:t xml:space="preserve"> using this method:</w:t>
+      </w:r>
+    </w:p>
+    <w:p>
+      <w:pPr>
+        <w:rPr>
+          <w:sz w:val="22"/>
+          <w:szCs w:val="22"/>
+        </w:rPr>
+      </w:pPr>
+    </w:p>
+    <w:p>
+      <w:pPr>
+        <w:rPr>
+          <w:rFonts w:ascii="Consolas" w:hAnsi="Consolas" w:cs="Consolas"/>
+          <w:color w:val="0432FF"/>
+          <w:sz w:val="22"/>
+          <w:szCs w:val="22"/>
+        </w:rPr>
+      </w:pPr>
+      <w:r>
+        <w:rPr>
+          <w:rFonts w:ascii="Consolas" w:hAnsi="Consolas" w:cs="Consolas"/>
+          <w:color w:val="0432FF"/>
+          <w:sz w:val="22"/>
+          <w:szCs w:val="22"/>
+        </w:rPr>
+        <w:t xml:space="preserve">LdV_Twd </w:t>
+      </w:r>
+      <w:r>
+        <w:rPr>
+          <w:rFonts w:ascii="Consolas" w:hAnsi="Consolas" w:cs="Consolas"/>
+          <w:color w:val="0432FF"/>
+          <w:sz w:val="22"/>
+          <w:szCs w:val="22"/>
+        </w:rPr>
+        <w:t>&lt;-subset(</w:t>
+      </w:r>
+      <w:r>
+        <w:rPr>
+          <w:rFonts w:ascii="Consolas" w:hAnsi="Consolas" w:cs="Consolas"/>
+          <w:color w:val="0432FF"/>
+          <w:sz w:val="22"/>
+          <w:szCs w:val="22"/>
+        </w:rPr>
+        <w:t>Talat_isotopes</w:t>
+      </w:r>
+      <w:r>
+        <w:rPr>
+          <w:rFonts w:ascii="Consolas" w:hAnsi="Consolas" w:cs="Consolas"/>
+          <w:color w:val="0432FF"/>
+          <w:sz w:val="22"/>
+          <w:szCs w:val="22"/>
+        </w:rPr>
+        <w:t xml:space="preserve">, </w:t>
+      </w:r>
+      <w:r>
+        <w:rPr>
+          <w:rFonts w:ascii="Consolas" w:hAnsi="Consolas" w:cs="Consolas"/>
+          <w:color w:val="0432FF"/>
+          <w:sz w:val="22"/>
+          <w:szCs w:val="22"/>
+        </w:rPr>
+        <w:t xml:space="preserve">formation </w:t>
+      </w:r>
+      <w:r>
+        <w:rPr>
+          <w:rFonts w:ascii="Consolas" w:hAnsi="Consolas" w:cs="Consolas"/>
+          <w:color w:val="0432FF"/>
+          <w:sz w:val="22"/>
+          <w:szCs w:val="22"/>
+        </w:rPr>
+        <w:t>==</w:t>
+      </w:r>
+      <w:r>
+        <w:rPr>
+          <w:rFonts w:ascii="Consolas" w:hAnsi="Consolas" w:cs="Consolas"/>
+          <w:color w:val="0432FF"/>
+          <w:sz w:val="22"/>
+          <w:szCs w:val="22"/>
+        </w:rPr>
+        <w:t xml:space="preserve"> </w:t>
+      </w:r>
+      <w:r>
+        <w:rPr>
+          <w:rFonts w:ascii="Consolas" w:hAnsi="Consolas" w:cs="Consolas"/>
+          <w:color w:val="0432FF"/>
+          <w:sz w:val="22"/>
+          <w:szCs w:val="22"/>
+        </w:rPr>
+        <w:t>"</w:t>
+      </w:r>
+      <w:r>
+        <w:rPr>
+          <w:rFonts w:ascii="Consolas" w:hAnsi="Consolas" w:cs="Consolas"/>
+          <w:color w:val="0432FF"/>
+          <w:sz w:val="22"/>
+          <w:szCs w:val="22"/>
+        </w:rPr>
+        <w:t>lie de vin (Twd)</w:t>
+      </w:r>
+      <w:r>
+        <w:rPr>
+          <w:rFonts w:ascii="Consolas" w:hAnsi="Consolas" w:cs="Consolas"/>
+          <w:color w:val="0432FF"/>
+          <w:sz w:val="22"/>
+          <w:szCs w:val="22"/>
+        </w:rPr>
+        <w:t>")</w:t>
+      </w:r>
+    </w:p>
+    <w:p>
+      <w:pPr>
+        <w:rPr>
+          <w:rFonts w:ascii="Consolas" w:hAnsi="Consolas" w:cs="Consolas"/>
+          <w:color w:val="0432FF"/>
+          <w:sz w:val="22"/>
+          <w:szCs w:val="22"/>
+        </w:rPr>
+      </w:pPr>
+    </w:p>
+    <w:p>
+      <w:pPr>
+        <w:rPr>
+          <w:rFonts w:ascii="Consolas" w:hAnsi="Consolas" w:cs="Consolas"/>
+          <w:color w:val="0432FF"/>
+          <w:sz w:val="22"/>
+          <w:szCs w:val="22"/>
+        </w:rPr>
+      </w:pPr>
+      <w:r>
+        <w:rPr>
+          <w:rFonts w:ascii="Consolas" w:hAnsi="Consolas" w:cs="Consolas"/>
+          <w:color w:val="0432FF"/>
+          <w:sz w:val="22"/>
+          <w:szCs w:val="22"/>
+        </w:rPr>
+        <w:t>mean(</w:t>
+      </w:r>
+      <w:r>
+        <w:rPr>
+          <w:rFonts w:ascii="Consolas" w:hAnsi="Consolas" w:cs="Consolas"/>
+          <w:color w:val="0432FF"/>
+          <w:sz w:val="22"/>
+          <w:szCs w:val="22"/>
+        </w:rPr>
+        <w:t>LdV_Twd</w:t>
+      </w:r>
+      <w:r>
+        <w:rPr>
+          <w:rFonts w:ascii="Consolas" w:hAnsi="Consolas" w:cs="Consolas"/>
+          <w:color w:val="0432FF"/>
+          <w:sz w:val="22"/>
+          <w:szCs w:val="22"/>
+        </w:rPr>
+        <w:t>$</w:t>
+      </w:r>
+      <w:r>
+        <w:rPr>
+          <w:rFonts w:ascii="Consolas" w:hAnsi="Consolas" w:cs="Consolas"/>
+          <w:color w:val="0432FF"/>
+          <w:sz w:val="22"/>
+          <w:szCs w:val="22"/>
+        </w:rPr>
+        <w:t>d18O</w:t>
+      </w:r>
+      <w:r>
+        <w:rPr>
+          <w:rFonts w:ascii="Consolas" w:hAnsi="Consolas" w:cs="Consolas"/>
+          <w:color w:val="0432FF"/>
+          <w:sz w:val="22"/>
+          <w:szCs w:val="22"/>
+        </w:rPr>
+        <w:t>, na.rm</w:t>
+      </w:r>
+      <w:r>
+        <w:rPr>
+          <w:rFonts w:ascii="Consolas" w:hAnsi="Consolas" w:cs="Consolas"/>
+          <w:color w:val="0432FF"/>
+          <w:sz w:val="22"/>
+          <w:szCs w:val="22"/>
+        </w:rPr>
+        <w:t xml:space="preserve"> </w:t>
+      </w:r>
+      <w:r>
+        <w:rPr>
+          <w:rFonts w:ascii="Consolas" w:hAnsi="Consolas" w:cs="Consolas"/>
+          <w:color w:val="0432FF"/>
+          <w:sz w:val="22"/>
+          <w:szCs w:val="22"/>
+        </w:rPr>
+        <w:t>=</w:t>
+      </w:r>
+      <w:r>
+        <w:rPr>
+          <w:rFonts w:ascii="Consolas" w:hAnsi="Consolas" w:cs="Consolas"/>
+          <w:color w:val="0432FF"/>
+          <w:sz w:val="22"/>
+          <w:szCs w:val="22"/>
+        </w:rPr>
+        <w:t xml:space="preserve"> </w:t>
+      </w:r>
+      <w:r>
+        <w:rPr>
+          <w:rFonts w:ascii="Consolas" w:hAnsi="Consolas" w:cs="Consolas"/>
+          <w:color w:val="0432FF"/>
+          <w:sz w:val="22"/>
+          <w:szCs w:val="22"/>
+        </w:rPr>
+        <w:t xml:space="preserve">TRUE) </w:t>
+      </w:r>
+    </w:p>
+    <w:p>
+      <w:pPr>
+        <w:rPr>
+          <w:b/>
+          <w:sz w:val="22"/>
+          <w:szCs w:val="22"/>
+        </w:rPr>
+      </w:pPr>
+    </w:p>
+    <w:p>
+      <w:pPr>
+        <w:rPr>
+          <w:sz w:val="22"/>
+          <w:szCs w:val="22"/>
+        </w:rPr>
+      </w:pPr>
+      <w:r>
+        <w:rPr>
+          <w:sz w:val="22"/>
+          <w:szCs w:val="22"/>
+        </w:rPr>
+        <w:t xml:space="preserve">Although relatively straightforward, this method has the disadvantage of becoming </w:t>
+      </w:r>
+      <w:r>
+        <w:rPr>
+          <w:sz w:val="22"/>
+          <w:szCs w:val="22"/>
+        </w:rPr>
+        <w:t xml:space="preserve">cumbersome if you want to calculate descriptives for lots of subsets. If that’s the case, you might be better off using the function </w:t>
+      </w:r>
+      <w:r>
+        <w:rPr>
+          <w:rFonts w:ascii="Consolas" w:hAnsi="Consolas" w:cs="Consolas"/>
+          <w:color w:val="0432FF"/>
+          <w:sz w:val="22"/>
+          <w:szCs w:val="22"/>
+        </w:rPr>
+        <w:t>aggregate</w:t>
+      </w:r>
+      <w:r>
+        <w:rPr>
+          <w:color w:val="0432FF"/>
+          <w:sz w:val="22"/>
+          <w:szCs w:val="22"/>
+        </w:rPr>
+        <w:t xml:space="preserve"> </w:t>
+      </w:r>
+      <w:r>
+        <w:rPr>
+          <w:sz w:val="22"/>
+          <w:szCs w:val="22"/>
+        </w:rPr>
+        <w:t xml:space="preserve">to perform the same function across multiple data subsets all at once. For example, to calculate mean </w:t>
+      </w:r>
+      <w:r>
+        <w:rPr>
+          <w:sz w:val="22"/>
+          <w:szCs w:val="22"/>
+        </w:rPr>
+        <w:t>δ</w:t>
+      </w:r>
+      <w:r>
+        <w:rPr>
+          <w:sz w:val="22"/>
+          <w:szCs w:val="22"/>
+          <w:vertAlign w:val="superscript"/>
+        </w:rPr>
+        <w:t>18</w:t>
+      </w:r>
+      <w:r>
+        <w:rPr>
+          <w:sz w:val="22"/>
+          <w:szCs w:val="22"/>
+        </w:rPr>
+        <w:t>O</w:t>
+      </w:r>
+      <w:r>
+        <w:rPr>
+          <w:sz w:val="22"/>
+          <w:szCs w:val="22"/>
+        </w:rPr>
+        <w:t xml:space="preserve"> for each </w:t>
+      </w:r>
+      <w:r>
+        <w:rPr>
+          <w:sz w:val="22"/>
+          <w:szCs w:val="22"/>
+        </w:rPr>
+        <w:t>formation</w:t>
+      </w:r>
+      <w:r>
+        <w:rPr>
+          <w:sz w:val="22"/>
+          <w:szCs w:val="22"/>
+        </w:rPr>
+        <w:t>:</w:t>
+      </w:r>
+    </w:p>
+    <w:p>
+      <w:pPr>
+        <w:rPr>
+          <w:sz w:val="22"/>
+          <w:szCs w:val="22"/>
+        </w:rPr>
+      </w:pPr>
+    </w:p>
+    <w:p>
+      <w:pPr>
+        <w:rPr>
+          <w:rFonts w:ascii="Consolas" w:hAnsi="Consolas" w:cs="Consolas"/>
+          <w:color w:val="0432FF"/>
+          <w:sz w:val="22"/>
+          <w:szCs w:val="22"/>
+        </w:rPr>
+      </w:pPr>
+      <w:r>
+        <w:rPr>
+          <w:rFonts w:ascii="Consolas" w:hAnsi="Consolas" w:cs="Consolas"/>
+          <w:color w:val="0432FF"/>
+          <w:sz w:val="22"/>
+          <w:szCs w:val="22"/>
+        </w:rPr>
+        <w:t>aggregate(</w:t>
+      </w:r>
+      <w:r>
+        <w:rPr>
+          <w:rFonts w:ascii="Consolas" w:hAnsi="Consolas" w:cs="Consolas"/>
+          <w:color w:val="0432FF"/>
+          <w:sz w:val="22"/>
+          <w:szCs w:val="22"/>
+        </w:rPr>
+        <w:t xml:space="preserve">d18O </w:t>
+      </w:r>
+      <w:r>
+        <w:rPr>
+          <w:rFonts w:ascii="Consolas" w:hAnsi="Consolas" w:cs="Consolas"/>
+          <w:color w:val="0432FF"/>
+          <w:sz w:val="22"/>
+          <w:szCs w:val="22"/>
+        </w:rPr>
+        <w:t>~</w:t>
+      </w:r>
+      <w:r>
+        <w:rPr>
+          <w:rFonts w:ascii="Consolas" w:hAnsi="Consolas" w:cs="Consolas"/>
+          <w:color w:val="0432FF"/>
+          <w:sz w:val="22"/>
+          <w:szCs w:val="22"/>
+        </w:rPr>
+        <w:t xml:space="preserve"> formation</w:t>
+      </w:r>
+      <w:r>
+        <w:rPr>
+          <w:rFonts w:ascii="Consolas" w:hAnsi="Consolas" w:cs="Consolas"/>
+          <w:color w:val="0432FF"/>
+          <w:sz w:val="22"/>
+          <w:szCs w:val="22"/>
+        </w:rPr>
+        <w:t xml:space="preserve">, </w:t>
+      </w:r>
+      <w:r>
+        <w:rPr>
+          <w:rFonts w:ascii="Consolas" w:hAnsi="Consolas" w:cs="Consolas"/>
+          <w:color w:val="0432FF"/>
+          <w:sz w:val="22"/>
+          <w:szCs w:val="22"/>
+        </w:rPr>
+        <w:t>Talat_isotopes</w:t>
+      </w:r>
+      <w:r>
+        <w:rPr>
+          <w:rFonts w:ascii="Consolas" w:hAnsi="Consolas" w:cs="Consolas"/>
+          <w:color w:val="0432FF"/>
+          <w:sz w:val="22"/>
+          <w:szCs w:val="22"/>
+        </w:rPr>
+        <w:t>, FUN</w:t>
+      </w:r>
+      <w:r>
+        <w:rPr>
+          <w:rFonts w:ascii="Consolas" w:hAnsi="Consolas" w:cs="Consolas"/>
+          <w:color w:val="0432FF"/>
+          <w:sz w:val="22"/>
+          <w:szCs w:val="22"/>
+        </w:rPr>
+        <w:t xml:space="preserve"> </w:t>
+      </w:r>
+      <w:r>
+        <w:rPr>
+          <w:rFonts w:ascii="Consolas" w:hAnsi="Consolas" w:cs="Consolas"/>
+          <w:color w:val="0432FF"/>
+          <w:sz w:val="22"/>
+          <w:szCs w:val="22"/>
+        </w:rPr>
+        <w:t>=</w:t>
+      </w:r>
+      <w:r>
+        <w:rPr>
+          <w:rFonts w:ascii="Consolas" w:hAnsi="Consolas" w:cs="Consolas"/>
+          <w:color w:val="0432FF"/>
+          <w:sz w:val="22"/>
+          <w:szCs w:val="22"/>
+        </w:rPr>
+        <w:t xml:space="preserve"> </w:t>
+      </w:r>
+      <w:r>
+        <w:rPr>
+          <w:rFonts w:ascii="Consolas" w:hAnsi="Consolas" w:cs="Consolas"/>
+          <w:color w:val="0432FF"/>
+          <w:sz w:val="22"/>
+          <w:szCs w:val="22"/>
+        </w:rPr>
+        <w:t>mean, na.action</w:t>
+      </w:r>
+      <w:r>
+        <w:rPr>
+          <w:rFonts w:ascii="Consolas" w:hAnsi="Consolas" w:cs="Consolas"/>
+          <w:color w:val="0432FF"/>
+          <w:sz w:val="22"/>
+          <w:szCs w:val="22"/>
+        </w:rPr>
+        <w:t xml:space="preserve"> </w:t>
+      </w:r>
+      <w:r>
+        <w:rPr>
+          <w:rFonts w:ascii="Consolas" w:hAnsi="Consolas" w:cs="Consolas"/>
+          <w:color w:val="0432FF"/>
+          <w:sz w:val="22"/>
+          <w:szCs w:val="22"/>
+        </w:rPr>
+        <w:t>=</w:t>
+      </w:r>
+      <w:r>
+        <w:rPr>
+          <w:rFonts w:ascii="Consolas" w:hAnsi="Consolas" w:cs="Consolas"/>
+          <w:color w:val="0432FF"/>
+          <w:sz w:val="22"/>
+          <w:szCs w:val="22"/>
+        </w:rPr>
+        <w:t xml:space="preserve"> </w:t>
+      </w:r>
+      <w:r>
+        <w:rPr>
+          <w:rFonts w:ascii="Consolas" w:hAnsi="Consolas" w:cs="Consolas"/>
+          <w:color w:val="0432FF"/>
+          <w:sz w:val="22"/>
+          <w:szCs w:val="22"/>
+        </w:rPr>
+        <w:t>na.omit)</w:t>
+      </w:r>
+    </w:p>
+    <w:p>
+      <w:pPr>
+        <w:rPr>
+          <w:sz w:val="22"/>
+          <w:szCs w:val="22"/>
+        </w:rPr>
+      </w:pPr>
+    </w:p>
+    <w:p>
+      <w:pPr>
+        <w:rPr>
+          <w:sz w:val="22"/>
+          <w:szCs w:val="22"/>
+        </w:rPr>
+      </w:pPr>
+      <w:r>
+        <w:rPr>
+          <w:sz w:val="22"/>
+          <w:szCs w:val="22"/>
+        </w:rPr>
+        <w:t>The first part inside the brackets specifies the formula you want to use to aggregate, where the variable on the right of the tilde is the grouping variable (think of it as standing for ‘by’ in this case). Then we include the name of the dataset, the function we wish to use (‘FUN</w:t>
+      </w:r>
+      <w:r>
+        <w:rPr>
+          <w:sz w:val="22"/>
+          <w:szCs w:val="22"/>
+        </w:rPr>
+        <w:t xml:space="preserve"> </w:t>
+      </w:r>
+      <w:r>
+        <w:rPr>
+          <w:sz w:val="22"/>
+          <w:szCs w:val="22"/>
+        </w:rPr>
+        <w:t>=’) and finally what we want to do with missing data (in this case ‘na.action</w:t>
+      </w:r>
+      <w:r>
+        <w:rPr>
+          <w:sz w:val="22"/>
+          <w:szCs w:val="22"/>
+        </w:rPr>
+        <w:t xml:space="preserve"> </w:t>
+      </w:r>
+      <w:r>
+        <w:rPr>
+          <w:sz w:val="22"/>
+          <w:szCs w:val="22"/>
+        </w:rPr>
+        <w:t>=</w:t>
+      </w:r>
+      <w:r>
+        <w:rPr>
+          <w:sz w:val="22"/>
+          <w:szCs w:val="22"/>
+        </w:rPr>
+        <w:t xml:space="preserve"> </w:t>
+      </w:r>
+      <w:r>
+        <w:rPr>
+          <w:sz w:val="22"/>
+          <w:szCs w:val="22"/>
+        </w:rPr>
+        <w:t xml:space="preserve">na.omit’ i.e. exclude NAs). This will produce a handy table (which we could also use to create a barplot if we wanted to). We can replace </w:t>
+      </w:r>
+      <w:r>
+        <w:rPr>
+          <w:rFonts w:ascii="Consolas" w:hAnsi="Consolas" w:cs="Consolas"/>
+          <w:color w:val="0432FF"/>
+          <w:sz w:val="22"/>
+          <w:szCs w:val="22"/>
+        </w:rPr>
+        <w:t>mean</w:t>
+      </w:r>
+      <w:r>
+        <w:rPr>
+          <w:color w:val="0432FF"/>
+          <w:sz w:val="22"/>
+          <w:szCs w:val="22"/>
+        </w:rPr>
+        <w:t xml:space="preserve"> </w:t>
+      </w:r>
+      <w:r>
+        <w:rPr>
+          <w:sz w:val="22"/>
+          <w:szCs w:val="22"/>
+        </w:rPr>
+        <w:t xml:space="preserve">with any function we wish to, such as </w:t>
+      </w:r>
+      <w:r>
+        <w:rPr>
+          <w:rFonts w:ascii="Consolas" w:hAnsi="Consolas" w:cs="Consolas"/>
+          <w:color w:val="0432FF"/>
+          <w:sz w:val="22"/>
+          <w:szCs w:val="22"/>
+        </w:rPr>
+        <w:t>median</w:t>
+      </w:r>
+      <w:r>
+        <w:rPr>
+          <w:sz w:val="22"/>
+          <w:szCs w:val="22"/>
+        </w:rPr>
+        <w:t xml:space="preserve">, </w:t>
+      </w:r>
+      <w:r>
+        <w:rPr>
+          <w:rFonts w:ascii="Consolas" w:hAnsi="Consolas" w:cs="Consolas"/>
+          <w:color w:val="0432FF"/>
+          <w:sz w:val="22"/>
+          <w:szCs w:val="22"/>
+        </w:rPr>
+        <w:t>sd</w:t>
+      </w:r>
+      <w:r>
+        <w:rPr>
+          <w:sz w:val="22"/>
+          <w:szCs w:val="22"/>
+        </w:rPr>
+        <w:t xml:space="preserve">, </w:t>
+      </w:r>
+      <w:r>
+        <w:rPr>
+          <w:rFonts w:ascii="Consolas" w:hAnsi="Consolas" w:cs="Consolas"/>
+          <w:color w:val="0432FF"/>
+          <w:sz w:val="22"/>
+          <w:szCs w:val="22"/>
+        </w:rPr>
+        <w:t>range</w:t>
+      </w:r>
+      <w:r>
+        <w:rPr>
+          <w:color w:val="0432FF"/>
+          <w:sz w:val="22"/>
+          <w:szCs w:val="22"/>
+        </w:rPr>
+        <w:t xml:space="preserve"> </w:t>
+      </w:r>
+      <w:r>
+        <w:rPr>
+          <w:sz w:val="22"/>
+          <w:szCs w:val="22"/>
+        </w:rPr>
+        <w:t>and so on.</w:t>
+      </w:r>
+    </w:p>
+    <w:p>
+      <w:pPr>
+        <w:rPr>
+          <w:sz w:val="22"/>
+          <w:szCs w:val="22"/>
+        </w:rPr>
+      </w:pPr>
+    </w:p>
+    <w:p>
+      <w:pPr>
+        <w:rPr>
+          <w:sz w:val="22"/>
+          <w:szCs w:val="22"/>
+        </w:rPr>
+      </w:pPr>
+      <w:r>
+        <w:rPr>
+          <w:sz w:val="22"/>
+          <w:szCs w:val="22"/>
+        </w:rPr>
+        <w:t xml:space="preserve">Finally, we could calculate descriptives for subsets using indexing. This can be neater because it does not require you to create lots of objects (as does subsetting) and it doesn’t provide with you with a whole lot of potentially irrelevant information (as might aggregating). It is however the least beginner-friendly option.  First let’s remind ourselves how to select subsets using indexing. We need the name of the dataset, followed by some square brackets containing the conditions used to select cases. For example, the command below will select just </w:t>
+      </w:r>
+      <w:r>
+        <w:rPr>
+          <w:sz w:val="22"/>
+          <w:szCs w:val="22"/>
+        </w:rPr>
+        <w:t>the Lie de Vin (Twd) formation</w:t>
+      </w:r>
+      <w:r>
+        <w:rPr>
+          <w:sz w:val="22"/>
+          <w:szCs w:val="22"/>
+        </w:rPr>
+        <w:t>:</w:t>
+      </w:r>
+    </w:p>
+    <w:p>
+      <w:pPr>
+        <w:rPr>
+          <w:sz w:val="22"/>
+          <w:szCs w:val="22"/>
+        </w:rPr>
+      </w:pPr>
+    </w:p>
+    <w:p>
+      <w:pPr>
+        <w:rPr>
+          <w:rFonts w:ascii="Consolas" w:hAnsi="Consolas" w:cs="Consolas"/>
+          <w:color w:val="0432FF"/>
+          <w:sz w:val="22"/>
+          <w:szCs w:val="22"/>
+          <w:lang w:val="fr-FR"/>
+        </w:rPr>
+      </w:pPr>
+      <w:r>
+        <w:rPr>
+          <w:rFonts w:ascii="Consolas" w:hAnsi="Consolas" w:cs="Consolas"/>
+          <w:color w:val="0432FF"/>
+          <w:sz w:val="22"/>
+          <w:szCs w:val="22"/>
+          <w:lang w:val="fr-FR"/>
+        </w:rPr>
+        <w:t>Talat_isotopes</w:t>
+      </w:r>
+      <w:r>
+        <w:rPr>
+          <w:rFonts w:ascii="Consolas" w:hAnsi="Consolas" w:cs="Consolas"/>
+          <w:color w:val="0432FF"/>
+          <w:sz w:val="22"/>
+          <w:szCs w:val="22"/>
+          <w:lang w:val="fr-FR"/>
+        </w:rPr>
+        <w:t>[</w:t>
+      </w:r>
+      <w:r>
+        <w:rPr>
+          <w:rFonts w:ascii="Consolas" w:hAnsi="Consolas" w:cs="Consolas"/>
+          <w:color w:val="0432FF"/>
+          <w:sz w:val="22"/>
+          <w:szCs w:val="22"/>
+          <w:lang w:val="fr-FR"/>
+        </w:rPr>
+        <w:t>Talat_isotopes</w:t>
+      </w:r>
+      <w:r>
+        <w:rPr>
+          <w:rFonts w:ascii="Consolas" w:hAnsi="Consolas" w:cs="Consolas"/>
+          <w:color w:val="0432FF"/>
+          <w:sz w:val="22"/>
+          <w:szCs w:val="22"/>
+          <w:lang w:val="fr-FR"/>
+        </w:rPr>
+        <w:t>$</w:t>
+      </w:r>
+      <w:r>
+        <w:rPr>
+          <w:rFonts w:ascii="Consolas" w:hAnsi="Consolas" w:cs="Consolas"/>
+          <w:color w:val="0432FF"/>
+          <w:sz w:val="22"/>
+          <w:szCs w:val="22"/>
+          <w:lang w:val="fr-FR"/>
+        </w:rPr>
+        <w:t>formation == "lie de vin (Twd)"</w:t>
+      </w:r>
+      <w:r>
+        <w:rPr>
+          <w:rFonts w:ascii="Consolas" w:hAnsi="Consolas" w:cs="Consolas"/>
+          <w:color w:val="0432FF"/>
+          <w:sz w:val="22"/>
+          <w:szCs w:val="22"/>
+          <w:lang w:val="fr-FR"/>
+        </w:rPr>
+        <w:t>,</w:t>
+      </w:r>
+      <w:r>
+        <w:rPr>
+          <w:rFonts w:ascii="Consolas" w:hAnsi="Consolas" w:cs="Consolas"/>
+          <w:color w:val="0432FF"/>
+          <w:sz w:val="22"/>
+          <w:szCs w:val="22"/>
+          <w:lang w:val="fr-FR"/>
+        </w:rPr>
+        <w:t xml:space="preserve"> </w:t>
+      </w:r>
+      <w:r>
+        <w:rPr>
+          <w:rFonts w:ascii="Consolas" w:hAnsi="Consolas" w:cs="Consolas"/>
+          <w:color w:val="0432FF"/>
+          <w:sz w:val="22"/>
+          <w:szCs w:val="22"/>
+          <w:lang w:val="fr-FR"/>
+        </w:rPr>
+        <w:t>]</w:t>
+      </w:r>
+    </w:p>
+    <w:p>
+      <w:pPr>
+        <w:rPr>
+          <w:sz w:val="22"/>
+          <w:szCs w:val="22"/>
+          <w:lang w:val="fr-FR"/>
+        </w:rPr>
+      </w:pPr>
+    </w:p>
+    <w:p>
+      <w:pPr>
+        <w:rPr>
+          <w:sz w:val="22"/>
+          <w:szCs w:val="22"/>
+        </w:rPr>
+      </w:pPr>
+      <w:r>
+        <w:rPr>
+          <w:sz w:val="22"/>
+          <w:szCs w:val="22"/>
+        </w:rPr>
+        <w:t xml:space="preserve">Note the comma after </w:t>
+      </w:r>
+      <w:r>
+        <w:rPr>
+          <w:sz w:val="22"/>
+          <w:szCs w:val="22"/>
+        </w:rPr>
+        <w:t>"lie de vin (Twd)"</w:t>
+      </w:r>
+      <w:r>
+        <w:rPr>
+          <w:sz w:val="22"/>
+          <w:szCs w:val="22"/>
+        </w:rPr>
+        <w:t xml:space="preserve"> – it indicates we are selecting rows rather than columns, so is really important yet very easy to misplace! This will produce all the rows that meet the criterion, but we are only interested in one column in particular – the </w:t>
+      </w:r>
+      <w:r>
+        <w:rPr>
+          <w:sz w:val="22"/>
+          <w:szCs w:val="22"/>
+        </w:rPr>
+        <w:t>δ</w:t>
+      </w:r>
+      <w:r>
+        <w:rPr>
+          <w:sz w:val="22"/>
+          <w:szCs w:val="22"/>
+          <w:vertAlign w:val="superscript"/>
+        </w:rPr>
+        <w:t>18</w:t>
+      </w:r>
+      <w:r>
+        <w:rPr>
+          <w:sz w:val="22"/>
+          <w:szCs w:val="22"/>
+        </w:rPr>
+        <w:t>O values</w:t>
+      </w:r>
+      <w:r>
+        <w:rPr>
+          <w:sz w:val="22"/>
+          <w:szCs w:val="22"/>
+        </w:rPr>
+        <w:t>. So, we can add $</w:t>
+      </w:r>
+      <w:r>
+        <w:rPr>
+          <w:sz w:val="22"/>
+          <w:szCs w:val="22"/>
+        </w:rPr>
+        <w:t>d18O</w:t>
+      </w:r>
+      <w:r>
+        <w:rPr>
+          <w:sz w:val="22"/>
+          <w:szCs w:val="22"/>
+        </w:rPr>
+        <w:t xml:space="preserve"> on the end of the command to extract only those values:</w:t>
+      </w:r>
+    </w:p>
+    <w:p>
+      <w:pPr>
+        <w:rPr>
+          <w:sz w:val="22"/>
+          <w:szCs w:val="22"/>
+        </w:rPr>
+      </w:pPr>
+    </w:p>
+    <w:p>
+      <w:pPr>
+        <w:rPr>
+          <w:rFonts w:ascii="Consolas" w:hAnsi="Consolas" w:cs="Consolas"/>
+          <w:color w:val="0432FF"/>
+          <w:sz w:val="22"/>
+          <w:szCs w:val="22"/>
+          <w:lang w:val="fr-FR"/>
+        </w:rPr>
+      </w:pPr>
+      <w:r>
+        <w:rPr>
+          <w:rFonts w:ascii="Consolas" w:hAnsi="Consolas" w:cs="Consolas"/>
+          <w:color w:val="0432FF"/>
+          <w:sz w:val="22"/>
+          <w:szCs w:val="22"/>
+          <w:lang w:val="fr-FR"/>
+        </w:rPr>
+        <w:t>Talat_isotopes[Talat_isotopes$formation == "lie de vin (Twd)", ]$d18O</w:t>
+      </w:r>
+    </w:p>
+    <w:p>
+      <w:pPr>
+        <w:rPr>
+          <w:sz w:val="22"/>
+          <w:szCs w:val="22"/>
+          <w:lang w:val="fr-FR"/>
+        </w:rPr>
+      </w:pPr>
+    </w:p>
+    <w:p>
+      <w:pPr>
+        <w:rPr>
+          <w:sz w:val="22"/>
+          <w:szCs w:val="22"/>
+        </w:rPr>
+      </w:pPr>
+      <w:r>
+        <w:rPr>
+          <w:sz w:val="22"/>
+          <w:szCs w:val="22"/>
+        </w:rPr>
+        <w:t xml:space="preserve">Now, we just need to paste all the above into the brackets following our chosen descriptive function, such as ‘mean’ (not forgetting the na.rm argument!). Putting this all together, we could use the following lines to calculate the mean </w:t>
+      </w:r>
+      <w:r>
+        <w:rPr>
+          <w:sz w:val="22"/>
+          <w:szCs w:val="22"/>
+        </w:rPr>
+        <w:t>δ</w:t>
+      </w:r>
+      <w:r>
+        <w:rPr>
+          <w:sz w:val="22"/>
+          <w:szCs w:val="22"/>
+          <w:vertAlign w:val="superscript"/>
+        </w:rPr>
+        <w:t>18</w:t>
+      </w:r>
+      <w:r>
+        <w:rPr>
+          <w:sz w:val="22"/>
+          <w:szCs w:val="22"/>
+        </w:rPr>
+        <w:t xml:space="preserve">O </w:t>
+      </w:r>
+      <w:r>
+        <w:rPr>
+          <w:sz w:val="22"/>
+          <w:szCs w:val="22"/>
+        </w:rPr>
+        <w:t xml:space="preserve">for </w:t>
+      </w:r>
+      <w:r>
+        <w:rPr>
+          <w:sz w:val="22"/>
+          <w:szCs w:val="22"/>
+        </w:rPr>
+        <w:t>the Igoudine (K1a) and Igoudine (K1b) formations</w:t>
+      </w:r>
+      <w:r>
+        <w:rPr>
+          <w:sz w:val="22"/>
+          <w:szCs w:val="22"/>
+        </w:rPr>
+        <w:t xml:space="preserve"> separately:</w:t>
+      </w:r>
+    </w:p>
+    <w:p>
+      <w:pPr>
+        <w:rPr>
+          <w:sz w:val="22"/>
+          <w:szCs w:val="22"/>
+        </w:rPr>
+      </w:pPr>
+    </w:p>
+    <w:p>
+      <w:pPr>
+        <w:rPr>
+          <w:rFonts w:ascii="Consolas" w:hAnsi="Consolas" w:cs="Consolas"/>
+          <w:color w:val="0432FF"/>
+          <w:sz w:val="22"/>
+          <w:szCs w:val="22"/>
+        </w:rPr>
+      </w:pPr>
+      <w:r>
+        <w:rPr>
+          <w:rFonts w:ascii="Consolas" w:hAnsi="Consolas" w:cs="Consolas"/>
+          <w:color w:val="0432FF"/>
+          <w:sz w:val="22"/>
+          <w:szCs w:val="22"/>
+        </w:rPr>
+        <w:t>mean(Talat_isotopes[Talat_isotopes$formation == "</w:t>
+      </w:r>
+      <w:r>
+        <w:rPr>
+          <w:rFonts w:ascii="Consolas" w:hAnsi="Consolas" w:cs="Consolas"/>
+          <w:color w:val="0432FF"/>
+          <w:sz w:val="22"/>
+          <w:szCs w:val="22"/>
+        </w:rPr>
+        <w:t>igoudine (K1a)</w:t>
+      </w:r>
+      <w:r>
+        <w:rPr>
+          <w:rFonts w:ascii="Consolas" w:hAnsi="Consolas" w:cs="Consolas"/>
+          <w:color w:val="0432FF"/>
+          <w:sz w:val="22"/>
+          <w:szCs w:val="22"/>
+        </w:rPr>
+        <w:t>", ]$d18O)</w:t>
+      </w:r>
+    </w:p>
+    <w:p>
+      <w:pPr>
+        <w:rPr>
+          <w:rFonts w:ascii="Consolas" w:hAnsi="Consolas" w:cs="Consolas"/>
+          <w:color w:val="0432FF"/>
+          <w:sz w:val="22"/>
+          <w:szCs w:val="22"/>
+        </w:rPr>
+      </w:pPr>
+    </w:p>
+    <w:p>
+      <w:pPr>
+        <w:rPr>
+          <w:rFonts w:ascii="Consolas" w:hAnsi="Consolas" w:cs="Consolas"/>
+          <w:color w:val="0432FF"/>
+          <w:sz w:val="22"/>
+          <w:szCs w:val="22"/>
+        </w:rPr>
+      </w:pPr>
+      <w:r>
+        <w:rPr>
+          <w:rFonts w:ascii="Consolas" w:hAnsi="Consolas" w:cs="Consolas"/>
+          <w:color w:val="0432FF"/>
+          <w:sz w:val="22"/>
+          <w:szCs w:val="22"/>
+        </w:rPr>
+        <w:t>mean(Talat_isotopes[Talat_isotopes$formation == "igoudine (K1b)", ]$d18O)</w:t>
+      </w:r>
+    </w:p>
+    <w:p>
+      <w:pPr>
+        <w:rPr>
+          <w:rFonts w:ascii="Consolas" w:hAnsi="Consolas" w:cs="Consolas"/>
+          <w:color w:val="0432FF"/>
+          <w:sz w:val="22"/>
+          <w:szCs w:val="22"/>
+        </w:rPr>
+      </w:pPr>
+    </w:p>
+    <w:p>
+      <w:pPr>
+        <w:pStyle w:val="Heading2"/>
+      </w:pPr>
+      <w:bookmarkStart w:id="12" w:name="_Toc18411824"/>
+      <w:r>
+        <w:t>Session 3: Questions and exercises</w:t>
+      </w:r>
       <w:bookmarkEnd w:id="12"/>
-    </w:p>
-    <w:p>
-      <w:pPr>
-        <w:rPr>
-          <w:sz w:val="22"/>
-          <w:szCs w:val="22"/>
-        </w:rPr>
-      </w:pPr>
-      <w:r>
-        <w:rPr>
-          <w:sz w:val="22"/>
-          <w:szCs w:val="22"/>
-        </w:rPr>
-        <w:t xml:space="preserve">In the last section for this session, we’ll cover how to calculate descriptive statistics for specific subsets of data. Some of this section will overlap with what we have already covered on subsetting and indexing. Here we’ll cover three ways to do this: subsetting, aggregating and indexing. </w:t>
-      </w:r>
-    </w:p>
-    <w:p>
-      <w:pPr>
-        <w:rPr>
-          <w:sz w:val="22"/>
-          <w:szCs w:val="22"/>
-        </w:rPr>
-      </w:pPr>
-    </w:p>
-    <w:p>
-      <w:pPr>
-        <w:rPr>
-          <w:sz w:val="22"/>
-          <w:szCs w:val="22"/>
-        </w:rPr>
-      </w:pPr>
-      <w:r>
-        <w:rPr>
-          <w:sz w:val="22"/>
-          <w:szCs w:val="22"/>
-        </w:rPr>
-        <w:t xml:space="preserve">Perhaps the simplest way to calculate descriptives for data subsets is to create a subset, then use whatever functions we need to use on that subset to calculate the descriptives. For example, here is </w:t>
-      </w:r>
-      <w:r>
-        <w:rPr>
-          <w:sz w:val="22"/>
-          <w:szCs w:val="22"/>
-        </w:rPr>
-        <w:t xml:space="preserve">how you would calculate the mean </w:t>
-      </w:r>
-      <w:r>
-        <w:rPr>
-          <w:sz w:val="22"/>
-          <w:szCs w:val="22"/>
-        </w:rPr>
-        <w:t>δ</w:t>
-      </w:r>
-      <w:r>
-        <w:rPr>
-          <w:sz w:val="22"/>
-          <w:szCs w:val="22"/>
-          <w:vertAlign w:val="superscript"/>
-        </w:rPr>
-        <w:t>18</w:t>
-      </w:r>
-      <w:r>
-        <w:rPr>
-          <w:sz w:val="22"/>
-          <w:szCs w:val="22"/>
-        </w:rPr>
-        <w:t>O</w:t>
-      </w:r>
-      <w:r>
-        <w:rPr>
-          <w:sz w:val="22"/>
-          <w:szCs w:val="22"/>
-        </w:rPr>
-        <w:t xml:space="preserve"> for </w:t>
-      </w:r>
-      <w:r>
-        <w:rPr>
-          <w:sz w:val="22"/>
-          <w:szCs w:val="22"/>
-        </w:rPr>
-        <w:t>the Lie de Vin (Twd) formation</w:t>
-      </w:r>
-      <w:r>
-        <w:rPr>
-          <w:sz w:val="22"/>
-          <w:szCs w:val="22"/>
-        </w:rPr>
-        <w:t xml:space="preserve"> using this method:</w:t>
-      </w:r>
-    </w:p>
-    <w:p>
-      <w:pPr>
-        <w:rPr>
-          <w:sz w:val="22"/>
-          <w:szCs w:val="22"/>
-        </w:rPr>
-      </w:pPr>
-    </w:p>
-    <w:p>
-      <w:pPr>
-        <w:rPr>
-          <w:rFonts w:ascii="Consolas" w:hAnsi="Consolas" w:cs="Consolas"/>
-          <w:color w:val="0432FF"/>
-          <w:sz w:val="22"/>
-          <w:szCs w:val="22"/>
-        </w:rPr>
-      </w:pPr>
-      <w:r>
-        <w:rPr>
-          <w:rFonts w:ascii="Consolas" w:hAnsi="Consolas" w:cs="Consolas"/>
-          <w:color w:val="0432FF"/>
-          <w:sz w:val="22"/>
-          <w:szCs w:val="22"/>
-        </w:rPr>
-        <w:t xml:space="preserve">LdV_Twd </w:t>
-      </w:r>
-      <w:r>
-        <w:rPr>
-          <w:rFonts w:ascii="Consolas" w:hAnsi="Consolas" w:cs="Consolas"/>
-          <w:color w:val="0432FF"/>
-          <w:sz w:val="22"/>
-          <w:szCs w:val="22"/>
-        </w:rPr>
-        <w:t>&lt;-subset(</w:t>
-      </w:r>
-      <w:r>
-        <w:rPr>
-          <w:rFonts w:ascii="Consolas" w:hAnsi="Consolas" w:cs="Consolas"/>
-          <w:color w:val="0432FF"/>
-          <w:sz w:val="22"/>
-          <w:szCs w:val="22"/>
-        </w:rPr>
-        <w:t>Talat_isotopes</w:t>
-      </w:r>
-      <w:r>
-        <w:rPr>
-          <w:rFonts w:ascii="Consolas" w:hAnsi="Consolas" w:cs="Consolas"/>
-          <w:color w:val="0432FF"/>
-          <w:sz w:val="22"/>
-          <w:szCs w:val="22"/>
-        </w:rPr>
-        <w:t xml:space="preserve">, </w:t>
-      </w:r>
-      <w:r>
-        <w:rPr>
-          <w:rFonts w:ascii="Consolas" w:hAnsi="Consolas" w:cs="Consolas"/>
-          <w:color w:val="0432FF"/>
-          <w:sz w:val="22"/>
-          <w:szCs w:val="22"/>
-        </w:rPr>
-        <w:t xml:space="preserve">formation </w:t>
-      </w:r>
-      <w:r>
-        <w:rPr>
-          <w:rFonts w:ascii="Consolas" w:hAnsi="Consolas" w:cs="Consolas"/>
-          <w:color w:val="0432FF"/>
-          <w:sz w:val="22"/>
-          <w:szCs w:val="22"/>
-        </w:rPr>
-        <w:t>==</w:t>
-      </w:r>
-      <w:r>
-        <w:rPr>
-          <w:rFonts w:ascii="Consolas" w:hAnsi="Consolas" w:cs="Consolas"/>
-          <w:color w:val="0432FF"/>
-          <w:sz w:val="22"/>
-          <w:szCs w:val="22"/>
-        </w:rPr>
-        <w:t xml:space="preserve"> </w:t>
-      </w:r>
-      <w:r>
-        <w:rPr>
-          <w:rFonts w:ascii="Consolas" w:hAnsi="Consolas" w:cs="Consolas"/>
-          <w:color w:val="0432FF"/>
-          <w:sz w:val="22"/>
-          <w:szCs w:val="22"/>
-        </w:rPr>
-        <w:t>"</w:t>
-      </w:r>
-      <w:r>
-        <w:rPr>
-          <w:rFonts w:ascii="Consolas" w:hAnsi="Consolas" w:cs="Consolas"/>
-          <w:color w:val="0432FF"/>
-          <w:sz w:val="22"/>
-          <w:szCs w:val="22"/>
-        </w:rPr>
-        <w:t>lie de vin (Twd)</w:t>
-      </w:r>
-      <w:r>
-        <w:rPr>
-          <w:rFonts w:ascii="Consolas" w:hAnsi="Consolas" w:cs="Consolas"/>
-          <w:color w:val="0432FF"/>
-          <w:sz w:val="22"/>
-          <w:szCs w:val="22"/>
-        </w:rPr>
-        <w:t>")</w:t>
-      </w:r>
-    </w:p>
-    <w:p>
-      <w:pPr>
-        <w:rPr>
-          <w:rFonts w:ascii="Consolas" w:hAnsi="Consolas" w:cs="Consolas"/>
-          <w:color w:val="0432FF"/>
-          <w:sz w:val="22"/>
-          <w:szCs w:val="22"/>
-        </w:rPr>
-      </w:pPr>
-    </w:p>
-    <w:p>
-      <w:pPr>
-        <w:rPr>
-          <w:rFonts w:ascii="Consolas" w:hAnsi="Consolas" w:cs="Consolas"/>
-          <w:color w:val="0432FF"/>
-          <w:sz w:val="22"/>
-          <w:szCs w:val="22"/>
-        </w:rPr>
-      </w:pPr>
-      <w:r>
-        <w:rPr>
-          <w:rFonts w:ascii="Consolas" w:hAnsi="Consolas" w:cs="Consolas"/>
-          <w:color w:val="0432FF"/>
-          <w:sz w:val="22"/>
-          <w:szCs w:val="22"/>
-        </w:rPr>
-        <w:t>mean(</w:t>
-      </w:r>
-      <w:r>
-        <w:rPr>
-          <w:rFonts w:ascii="Consolas" w:hAnsi="Consolas" w:cs="Consolas"/>
-          <w:color w:val="0432FF"/>
-          <w:sz w:val="22"/>
-          <w:szCs w:val="22"/>
-        </w:rPr>
-        <w:t>LdV_Twd</w:t>
-      </w:r>
-      <w:r>
-        <w:rPr>
-          <w:rFonts w:ascii="Consolas" w:hAnsi="Consolas" w:cs="Consolas"/>
-          <w:color w:val="0432FF"/>
-          <w:sz w:val="22"/>
-          <w:szCs w:val="22"/>
-        </w:rPr>
-        <w:t>$</w:t>
-      </w:r>
-      <w:r>
-        <w:rPr>
-          <w:rFonts w:ascii="Consolas" w:hAnsi="Consolas" w:cs="Consolas"/>
-          <w:color w:val="0432FF"/>
-          <w:sz w:val="22"/>
-          <w:szCs w:val="22"/>
-        </w:rPr>
-        <w:t>d18O</w:t>
-      </w:r>
-      <w:r>
-        <w:rPr>
-          <w:rFonts w:ascii="Consolas" w:hAnsi="Consolas" w:cs="Consolas"/>
-          <w:color w:val="0432FF"/>
-          <w:sz w:val="22"/>
-          <w:szCs w:val="22"/>
-        </w:rPr>
-        <w:t>, na.rm</w:t>
-      </w:r>
-      <w:r>
-        <w:rPr>
-          <w:rFonts w:ascii="Consolas" w:hAnsi="Consolas" w:cs="Consolas"/>
-          <w:color w:val="0432FF"/>
-          <w:sz w:val="22"/>
-          <w:szCs w:val="22"/>
-        </w:rPr>
-        <w:t xml:space="preserve"> </w:t>
-      </w:r>
-      <w:r>
-        <w:rPr>
-          <w:rFonts w:ascii="Consolas" w:hAnsi="Consolas" w:cs="Consolas"/>
-          <w:color w:val="0432FF"/>
-          <w:sz w:val="22"/>
-          <w:szCs w:val="22"/>
-        </w:rPr>
-        <w:t>=</w:t>
-      </w:r>
-      <w:r>
-        <w:rPr>
-          <w:rFonts w:ascii="Consolas" w:hAnsi="Consolas" w:cs="Consolas"/>
-          <w:color w:val="0432FF"/>
-          <w:sz w:val="22"/>
-          <w:szCs w:val="22"/>
-        </w:rPr>
-        <w:t xml:space="preserve"> </w:t>
-      </w:r>
-      <w:r>
-        <w:rPr>
-          <w:rFonts w:ascii="Consolas" w:hAnsi="Consolas" w:cs="Consolas"/>
-          <w:color w:val="0432FF"/>
-          <w:sz w:val="22"/>
-          <w:szCs w:val="22"/>
-        </w:rPr>
-        <w:t xml:space="preserve">TRUE) </w:t>
-      </w:r>
-    </w:p>
-    <w:p>
-      <w:pPr>
-        <w:rPr>
-          <w:b/>
-          <w:sz w:val="22"/>
-          <w:szCs w:val="22"/>
-        </w:rPr>
-      </w:pPr>
-    </w:p>
-    <w:p>
-      <w:pPr>
-        <w:rPr>
-          <w:sz w:val="22"/>
-          <w:szCs w:val="22"/>
-        </w:rPr>
-      </w:pPr>
-      <w:r>
-        <w:rPr>
-          <w:sz w:val="22"/>
-          <w:szCs w:val="22"/>
-        </w:rPr>
-        <w:t xml:space="preserve">Although relatively straightforward, this method has the disadvantage of becoming </w:t>
-      </w:r>
-      <w:r>
-        <w:rPr>
-          <w:sz w:val="22"/>
-          <w:szCs w:val="22"/>
-        </w:rPr>
-        <w:t xml:space="preserve">cumbersome if you want to calculate descriptives for lots of subsets. If that’s the case, you might be better off using the function </w:t>
-      </w:r>
-      <w:r>
-        <w:rPr>
-          <w:rFonts w:ascii="Consolas" w:hAnsi="Consolas" w:cs="Consolas"/>
-          <w:color w:val="0432FF"/>
-          <w:sz w:val="22"/>
-          <w:szCs w:val="22"/>
-        </w:rPr>
-        <w:t>aggregate</w:t>
-      </w:r>
-      <w:r>
-        <w:rPr>
-          <w:color w:val="0432FF"/>
-          <w:sz w:val="22"/>
-          <w:szCs w:val="22"/>
-        </w:rPr>
-        <w:t xml:space="preserve"> </w:t>
-      </w:r>
-      <w:r>
-        <w:rPr>
-          <w:sz w:val="22"/>
-          <w:szCs w:val="22"/>
-        </w:rPr>
-        <w:t xml:space="preserve">to perform the same function across multiple data subsets all at once. For example, to calculate mean </w:t>
-      </w:r>
-      <w:r>
-        <w:rPr>
-          <w:sz w:val="22"/>
-          <w:szCs w:val="22"/>
-        </w:rPr>
-        <w:t>δ</w:t>
-      </w:r>
-      <w:r>
-        <w:rPr>
-          <w:sz w:val="22"/>
-          <w:szCs w:val="22"/>
-          <w:vertAlign w:val="superscript"/>
-        </w:rPr>
-        <w:t>18</w:t>
-      </w:r>
-      <w:r>
-        <w:rPr>
-          <w:sz w:val="22"/>
-          <w:szCs w:val="22"/>
-        </w:rPr>
-        <w:t>O</w:t>
-      </w:r>
-      <w:r>
-        <w:rPr>
-          <w:sz w:val="22"/>
-          <w:szCs w:val="22"/>
-        </w:rPr>
-        <w:t xml:space="preserve"> for each </w:t>
-      </w:r>
-      <w:r>
-        <w:rPr>
-          <w:sz w:val="22"/>
-          <w:szCs w:val="22"/>
-        </w:rPr>
-        <w:t>formation</w:t>
-      </w:r>
-      <w:r>
-        <w:rPr>
-          <w:sz w:val="22"/>
-          <w:szCs w:val="22"/>
-        </w:rPr>
-        <w:t>:</w:t>
-      </w:r>
-    </w:p>
-    <w:p>
-      <w:pPr>
-        <w:rPr>
-          <w:sz w:val="22"/>
-          <w:szCs w:val="22"/>
-        </w:rPr>
-      </w:pPr>
-    </w:p>
-    <w:p>
-      <w:pPr>
-        <w:rPr>
-          <w:rFonts w:ascii="Consolas" w:hAnsi="Consolas" w:cs="Consolas"/>
-          <w:color w:val="0432FF"/>
-          <w:sz w:val="22"/>
-          <w:szCs w:val="22"/>
-        </w:rPr>
-      </w:pPr>
-      <w:r>
-        <w:rPr>
-          <w:rFonts w:ascii="Consolas" w:hAnsi="Consolas" w:cs="Consolas"/>
-          <w:color w:val="0432FF"/>
-          <w:sz w:val="22"/>
-          <w:szCs w:val="22"/>
-        </w:rPr>
-        <w:t>aggregate(</w:t>
-      </w:r>
-      <w:r>
-        <w:rPr>
-          <w:rFonts w:ascii="Consolas" w:hAnsi="Consolas" w:cs="Consolas"/>
-          <w:color w:val="0432FF"/>
-          <w:sz w:val="22"/>
-          <w:szCs w:val="22"/>
-        </w:rPr>
-        <w:t xml:space="preserve">d18O </w:t>
-      </w:r>
-      <w:r>
-        <w:rPr>
-          <w:rFonts w:ascii="Consolas" w:hAnsi="Consolas" w:cs="Consolas"/>
-          <w:color w:val="0432FF"/>
-          <w:sz w:val="22"/>
-          <w:szCs w:val="22"/>
-        </w:rPr>
-        <w:t>~</w:t>
-      </w:r>
-      <w:r>
-        <w:rPr>
-          <w:rFonts w:ascii="Consolas" w:hAnsi="Consolas" w:cs="Consolas"/>
-          <w:color w:val="0432FF"/>
-          <w:sz w:val="22"/>
-          <w:szCs w:val="22"/>
-        </w:rPr>
-        <w:t xml:space="preserve"> formation</w:t>
-      </w:r>
-      <w:r>
-        <w:rPr>
-          <w:rFonts w:ascii="Consolas" w:hAnsi="Consolas" w:cs="Consolas"/>
-          <w:color w:val="0432FF"/>
-          <w:sz w:val="22"/>
-          <w:szCs w:val="22"/>
-        </w:rPr>
-        <w:t xml:space="preserve">, </w:t>
-      </w:r>
-      <w:r>
-        <w:rPr>
-          <w:rFonts w:ascii="Consolas" w:hAnsi="Consolas" w:cs="Consolas"/>
-          <w:color w:val="0432FF"/>
-          <w:sz w:val="22"/>
-          <w:szCs w:val="22"/>
-        </w:rPr>
-        <w:t>Talat_isotopes</w:t>
-      </w:r>
-      <w:r>
-        <w:rPr>
-          <w:rFonts w:ascii="Consolas" w:hAnsi="Consolas" w:cs="Consolas"/>
-          <w:color w:val="0432FF"/>
-          <w:sz w:val="22"/>
-          <w:szCs w:val="22"/>
-        </w:rPr>
-        <w:t>, FUN</w:t>
-      </w:r>
-      <w:r>
-        <w:rPr>
-          <w:rFonts w:ascii="Consolas" w:hAnsi="Consolas" w:cs="Consolas"/>
-          <w:color w:val="0432FF"/>
-          <w:sz w:val="22"/>
-          <w:szCs w:val="22"/>
-        </w:rPr>
-        <w:t xml:space="preserve"> </w:t>
-      </w:r>
-      <w:r>
-        <w:rPr>
-          <w:rFonts w:ascii="Consolas" w:hAnsi="Consolas" w:cs="Consolas"/>
-          <w:color w:val="0432FF"/>
-          <w:sz w:val="22"/>
-          <w:szCs w:val="22"/>
-        </w:rPr>
-        <w:t>=</w:t>
-      </w:r>
-      <w:r>
-        <w:rPr>
-          <w:rFonts w:ascii="Consolas" w:hAnsi="Consolas" w:cs="Consolas"/>
-          <w:color w:val="0432FF"/>
-          <w:sz w:val="22"/>
-          <w:szCs w:val="22"/>
-        </w:rPr>
-        <w:t xml:space="preserve"> </w:t>
-      </w:r>
-      <w:r>
-        <w:rPr>
-          <w:rFonts w:ascii="Consolas" w:hAnsi="Consolas" w:cs="Consolas"/>
-          <w:color w:val="0432FF"/>
-          <w:sz w:val="22"/>
-          <w:szCs w:val="22"/>
-        </w:rPr>
-        <w:t>mean, na.action</w:t>
-      </w:r>
-      <w:r>
-        <w:rPr>
-          <w:rFonts w:ascii="Consolas" w:hAnsi="Consolas" w:cs="Consolas"/>
-          <w:color w:val="0432FF"/>
-          <w:sz w:val="22"/>
-          <w:szCs w:val="22"/>
-        </w:rPr>
-        <w:t xml:space="preserve"> </w:t>
-      </w:r>
-      <w:r>
-        <w:rPr>
-          <w:rFonts w:ascii="Consolas" w:hAnsi="Consolas" w:cs="Consolas"/>
-          <w:color w:val="0432FF"/>
-          <w:sz w:val="22"/>
-          <w:szCs w:val="22"/>
-        </w:rPr>
-        <w:t>=</w:t>
-      </w:r>
-      <w:r>
-        <w:rPr>
-          <w:rFonts w:ascii="Consolas" w:hAnsi="Consolas" w:cs="Consolas"/>
-          <w:color w:val="0432FF"/>
-          <w:sz w:val="22"/>
-          <w:szCs w:val="22"/>
-        </w:rPr>
-        <w:t xml:space="preserve"> </w:t>
-      </w:r>
-      <w:r>
-        <w:rPr>
-          <w:rFonts w:ascii="Consolas" w:hAnsi="Consolas" w:cs="Consolas"/>
-          <w:color w:val="0432FF"/>
-          <w:sz w:val="22"/>
-          <w:szCs w:val="22"/>
-        </w:rPr>
-        <w:t>na.omit)</w:t>
-      </w:r>
-    </w:p>
-    <w:p>
-      <w:pPr>
-        <w:rPr>
-          <w:sz w:val="22"/>
-          <w:szCs w:val="22"/>
-        </w:rPr>
-      </w:pPr>
-    </w:p>
-    <w:p>
-      <w:pPr>
-        <w:rPr>
-          <w:sz w:val="22"/>
-          <w:szCs w:val="22"/>
-        </w:rPr>
-      </w:pPr>
-      <w:r>
-        <w:rPr>
-          <w:sz w:val="22"/>
-          <w:szCs w:val="22"/>
-        </w:rPr>
-        <w:t>The first part inside the brackets specifies the formula you want to use to aggregate, where the variable on the right of the tilde is the grouping variable (think of it as standing for ‘by’ in this case). Then we include the name of the dataset, the function we wish to use (‘FUN</w:t>
-      </w:r>
-      <w:r>
-        <w:rPr>
-          <w:sz w:val="22"/>
-          <w:szCs w:val="22"/>
-        </w:rPr>
-        <w:t xml:space="preserve"> </w:t>
-      </w:r>
-      <w:r>
-        <w:rPr>
-          <w:sz w:val="22"/>
-          <w:szCs w:val="22"/>
-        </w:rPr>
-        <w:t>=’) and finally what we want to do with missing data (in this case ‘na.action</w:t>
-      </w:r>
-      <w:r>
-        <w:rPr>
-          <w:sz w:val="22"/>
-          <w:szCs w:val="22"/>
-        </w:rPr>
-        <w:t xml:space="preserve"> </w:t>
-      </w:r>
-      <w:r>
-        <w:rPr>
-          <w:sz w:val="22"/>
-          <w:szCs w:val="22"/>
-        </w:rPr>
-        <w:t>=</w:t>
-      </w:r>
-      <w:r>
-        <w:rPr>
-          <w:sz w:val="22"/>
-          <w:szCs w:val="22"/>
-        </w:rPr>
-        <w:t xml:space="preserve"> </w:t>
-      </w:r>
-      <w:r>
-        <w:rPr>
-          <w:sz w:val="22"/>
-          <w:szCs w:val="22"/>
-        </w:rPr>
-        <w:t xml:space="preserve">na.omit’ i.e. exclude NAs). This will produce a handy table (which we could also use to create a barplot if we wanted to). We can replace </w:t>
-      </w:r>
-      <w:r>
-        <w:rPr>
-          <w:rFonts w:ascii="Consolas" w:hAnsi="Consolas" w:cs="Consolas"/>
-          <w:color w:val="0432FF"/>
-          <w:sz w:val="22"/>
-          <w:szCs w:val="22"/>
-        </w:rPr>
-        <w:t>mean</w:t>
-      </w:r>
-      <w:r>
-        <w:rPr>
-          <w:color w:val="0432FF"/>
-          <w:sz w:val="22"/>
-          <w:szCs w:val="22"/>
-        </w:rPr>
-        <w:t xml:space="preserve"> </w:t>
-      </w:r>
-      <w:r>
-        <w:rPr>
-          <w:sz w:val="22"/>
-          <w:szCs w:val="22"/>
-        </w:rPr>
-        <w:t xml:space="preserve">with any function we wish to, such as </w:t>
-      </w:r>
-      <w:r>
-        <w:rPr>
-          <w:rFonts w:ascii="Consolas" w:hAnsi="Consolas" w:cs="Consolas"/>
-          <w:color w:val="0432FF"/>
-          <w:sz w:val="22"/>
-          <w:szCs w:val="22"/>
-        </w:rPr>
-        <w:t>median</w:t>
-      </w:r>
-      <w:r>
-        <w:rPr>
-          <w:sz w:val="22"/>
-          <w:szCs w:val="22"/>
-        </w:rPr>
-        <w:t xml:space="preserve">, </w:t>
-      </w:r>
-      <w:r>
-        <w:rPr>
-          <w:rFonts w:ascii="Consolas" w:hAnsi="Consolas" w:cs="Consolas"/>
-          <w:color w:val="0432FF"/>
-          <w:sz w:val="22"/>
-          <w:szCs w:val="22"/>
-        </w:rPr>
-        <w:t>sd</w:t>
-      </w:r>
-      <w:r>
-        <w:rPr>
-          <w:sz w:val="22"/>
-          <w:szCs w:val="22"/>
-        </w:rPr>
-        <w:t xml:space="preserve">, </w:t>
-      </w:r>
-      <w:r>
-        <w:rPr>
-          <w:rFonts w:ascii="Consolas" w:hAnsi="Consolas" w:cs="Consolas"/>
-          <w:color w:val="0432FF"/>
-          <w:sz w:val="22"/>
-          <w:szCs w:val="22"/>
-        </w:rPr>
-        <w:t>range</w:t>
-      </w:r>
-      <w:r>
-        <w:rPr>
-          <w:color w:val="0432FF"/>
-          <w:sz w:val="22"/>
-          <w:szCs w:val="22"/>
-        </w:rPr>
-        <w:t xml:space="preserve"> </w:t>
-      </w:r>
-      <w:r>
-        <w:rPr>
-          <w:sz w:val="22"/>
-          <w:szCs w:val="22"/>
-        </w:rPr>
-        <w:t>and so on.</w:t>
-      </w:r>
-    </w:p>
-    <w:p>
-      <w:pPr>
-        <w:rPr>
-          <w:sz w:val="22"/>
-          <w:szCs w:val="22"/>
-        </w:rPr>
-      </w:pPr>
-    </w:p>
-    <w:p>
-      <w:pPr>
-        <w:rPr>
-          <w:sz w:val="22"/>
-          <w:szCs w:val="22"/>
-        </w:rPr>
-      </w:pPr>
-      <w:r>
-        <w:rPr>
-          <w:sz w:val="22"/>
-          <w:szCs w:val="22"/>
-        </w:rPr>
-        <w:t xml:space="preserve">Finally, we could calculate descriptives for subsets using indexing. This can be neater because it does not require you to create lots of objects (as does subsetting) and it doesn’t provide with you with a whole lot of potentially irrelevant information (as might aggregating). It is however the least beginner-friendly option.  First let’s remind ourselves how to select subsets using indexing. We need the name of the dataset, followed by some square brackets containing the conditions used to select cases. For example, the command below will select just </w:t>
-      </w:r>
-      <w:r>
-        <w:rPr>
-          <w:sz w:val="22"/>
-          <w:szCs w:val="22"/>
-        </w:rPr>
-        <w:t>the Lie de Vin (Twd) formation</w:t>
-      </w:r>
-      <w:r>
-        <w:rPr>
-          <w:sz w:val="22"/>
-          <w:szCs w:val="22"/>
-        </w:rPr>
-        <w:t>:</w:t>
-      </w:r>
-    </w:p>
-    <w:p>
-      <w:pPr>
-        <w:rPr>
-          <w:sz w:val="22"/>
-          <w:szCs w:val="22"/>
-        </w:rPr>
-      </w:pPr>
-    </w:p>
-    <w:p>
-      <w:pPr>
-        <w:rPr>
-          <w:rFonts w:ascii="Consolas" w:hAnsi="Consolas" w:cs="Consolas"/>
-          <w:color w:val="0432FF"/>
-          <w:sz w:val="22"/>
-          <w:szCs w:val="22"/>
-        </w:rPr>
-      </w:pPr>
-      <w:r>
-        <w:rPr>
-          <w:rFonts w:ascii="Consolas" w:hAnsi="Consolas" w:cs="Consolas"/>
-          <w:color w:val="0432FF"/>
-          <w:sz w:val="22"/>
-          <w:szCs w:val="22"/>
-        </w:rPr>
-        <w:t>Talat_isotopes</w:t>
-      </w:r>
-      <w:r>
-        <w:rPr>
-          <w:rFonts w:ascii="Consolas" w:hAnsi="Consolas" w:cs="Consolas"/>
-          <w:color w:val="0432FF"/>
-          <w:sz w:val="22"/>
-          <w:szCs w:val="22"/>
-        </w:rPr>
-        <w:t>[</w:t>
-      </w:r>
-      <w:r>
-        <w:rPr>
-          <w:rFonts w:ascii="Consolas" w:hAnsi="Consolas" w:cs="Consolas"/>
-          <w:color w:val="0432FF"/>
-          <w:sz w:val="22"/>
-          <w:szCs w:val="22"/>
-        </w:rPr>
-        <w:t>Talat_isotopes</w:t>
-      </w:r>
-      <w:r>
-        <w:rPr>
-          <w:rFonts w:ascii="Consolas" w:hAnsi="Consolas" w:cs="Consolas"/>
-          <w:color w:val="0432FF"/>
-          <w:sz w:val="22"/>
-          <w:szCs w:val="22"/>
-        </w:rPr>
-        <w:t>$</w:t>
-      </w:r>
-      <w:r>
-        <w:rPr>
-          <w:rFonts w:ascii="Consolas" w:hAnsi="Consolas" w:cs="Consolas"/>
-          <w:color w:val="0432FF"/>
-          <w:sz w:val="22"/>
-          <w:szCs w:val="22"/>
-        </w:rPr>
-        <w:t>formation == "lie de vin (Twd)"</w:t>
-      </w:r>
-      <w:r>
-        <w:rPr>
-          <w:rFonts w:ascii="Consolas" w:hAnsi="Consolas" w:cs="Consolas"/>
-          <w:color w:val="0432FF"/>
-          <w:sz w:val="22"/>
-          <w:szCs w:val="22"/>
-        </w:rPr>
-        <w:t>,</w:t>
-      </w:r>
-      <w:r>
-        <w:rPr>
-          <w:rFonts w:ascii="Consolas" w:hAnsi="Consolas" w:cs="Consolas"/>
-          <w:color w:val="0432FF"/>
-          <w:sz w:val="22"/>
-          <w:szCs w:val="22"/>
-        </w:rPr>
-        <w:t xml:space="preserve"> </w:t>
-      </w:r>
-      <w:r>
-        <w:rPr>
-          <w:rFonts w:ascii="Consolas" w:hAnsi="Consolas" w:cs="Consolas"/>
-          <w:color w:val="0432FF"/>
-          <w:sz w:val="22"/>
-          <w:szCs w:val="22"/>
-        </w:rPr>
-        <w:t>]</w:t>
-      </w:r>
-    </w:p>
-    <w:p>
-      <w:pPr>
-        <w:rPr>
-          <w:sz w:val="22"/>
-          <w:szCs w:val="22"/>
-        </w:rPr>
-      </w:pPr>
-    </w:p>
-    <w:p>
-      <w:pPr>
-        <w:rPr>
-          <w:sz w:val="22"/>
-          <w:szCs w:val="22"/>
-        </w:rPr>
-      </w:pPr>
-      <w:r>
-        <w:rPr>
-          <w:sz w:val="22"/>
-          <w:szCs w:val="22"/>
-        </w:rPr>
-        <w:t xml:space="preserve">Note the comma after </w:t>
-      </w:r>
-      <w:r>
-        <w:rPr>
-          <w:sz w:val="22"/>
-          <w:szCs w:val="22"/>
-        </w:rPr>
-        <w:t>"lie de vin (Twd)"</w:t>
-      </w:r>
-      <w:r>
-        <w:rPr>
-          <w:sz w:val="22"/>
-          <w:szCs w:val="22"/>
-        </w:rPr>
-        <w:t xml:space="preserve"> – it indicates we are selecting rows rather than columns, so is really important yet very easy to misplace! This will produce all the rows that meet the criterion, but we are only interested in one column in particular – the </w:t>
-      </w:r>
-      <w:r>
-        <w:rPr>
-          <w:sz w:val="22"/>
-          <w:szCs w:val="22"/>
-        </w:rPr>
-        <w:t>δ</w:t>
-      </w:r>
-      <w:r>
-        <w:rPr>
-          <w:sz w:val="22"/>
-          <w:szCs w:val="22"/>
-          <w:vertAlign w:val="superscript"/>
-        </w:rPr>
-        <w:t>18</w:t>
-      </w:r>
-      <w:r>
-        <w:rPr>
-          <w:sz w:val="22"/>
-          <w:szCs w:val="22"/>
-        </w:rPr>
-        <w:t>O values</w:t>
-      </w:r>
-      <w:commentRangeStart w:id="13"/>
-      <w:r>
-        <w:rPr>
-          <w:sz w:val="22"/>
-          <w:szCs w:val="22"/>
-        </w:rPr>
-        <w:t>. So, we can add $</w:t>
-      </w:r>
-      <w:r>
-        <w:rPr>
-          <w:sz w:val="22"/>
-          <w:szCs w:val="22"/>
-        </w:rPr>
-        <w:t>d18O</w:t>
-      </w:r>
-      <w:r>
-        <w:rPr>
-          <w:sz w:val="22"/>
-          <w:szCs w:val="22"/>
-        </w:rPr>
-        <w:t xml:space="preserve"> on the end of the command to extract only those values:</w:t>
-      </w:r>
-      <w:commentRangeEnd w:id="13"/>
-      <w:r>
-        <w:rPr>
-          <w:rStyle w:val="CommentReference"/>
-        </w:rPr>
-        <w:commentReference w:id="13"/>
-      </w:r>
-    </w:p>
-    <w:p>
-      <w:pPr>
-        <w:rPr>
-          <w:sz w:val="22"/>
-          <w:szCs w:val="22"/>
-        </w:rPr>
-      </w:pPr>
-    </w:p>
-    <w:p>
-      <w:pPr>
-        <w:rPr>
-          <w:rFonts w:ascii="Consolas" w:hAnsi="Consolas" w:cs="Consolas"/>
-          <w:color w:val="0432FF"/>
-          <w:sz w:val="22"/>
-          <w:szCs w:val="22"/>
-        </w:rPr>
-      </w:pPr>
-      <w:r>
-        <w:rPr>
-          <w:rFonts w:ascii="Consolas" w:hAnsi="Consolas" w:cs="Consolas"/>
-          <w:color w:val="0432FF"/>
-          <w:sz w:val="22"/>
-          <w:szCs w:val="22"/>
-        </w:rPr>
-        <w:t>Talat_isotopes[Talat_isotopes$formation == "lie de vin (Twd)", ]$d18O</w:t>
-      </w:r>
-    </w:p>
-    <w:p>
-      <w:pPr>
-        <w:rPr>
-          <w:sz w:val="22"/>
-          <w:szCs w:val="22"/>
-        </w:rPr>
-      </w:pPr>
-    </w:p>
-    <w:p>
-      <w:pPr>
-        <w:rPr>
-          <w:sz w:val="22"/>
-          <w:szCs w:val="22"/>
-        </w:rPr>
-      </w:pPr>
-      <w:r>
-        <w:rPr>
-          <w:sz w:val="22"/>
-          <w:szCs w:val="22"/>
-        </w:rPr>
-        <w:t xml:space="preserve">Now, we just need to paste all the above into the brackets following our chosen descriptive function, such as ‘mean’ (not forgetting the na.rm argument!). Putting this all together, we could use the following lines to calculate the mean </w:t>
-      </w:r>
-      <w:r>
-        <w:rPr>
-          <w:sz w:val="22"/>
-          <w:szCs w:val="22"/>
-        </w:rPr>
-        <w:t>δ</w:t>
-      </w:r>
-      <w:r>
-        <w:rPr>
-          <w:sz w:val="22"/>
-          <w:szCs w:val="22"/>
-          <w:vertAlign w:val="superscript"/>
-        </w:rPr>
-        <w:t>18</w:t>
-      </w:r>
-      <w:r>
-        <w:rPr>
-          <w:sz w:val="22"/>
-          <w:szCs w:val="22"/>
-        </w:rPr>
-        <w:t xml:space="preserve">O </w:t>
-      </w:r>
-      <w:r>
-        <w:rPr>
-          <w:sz w:val="22"/>
-          <w:szCs w:val="22"/>
-        </w:rPr>
-        <w:t xml:space="preserve">for </w:t>
-      </w:r>
-      <w:r>
-        <w:rPr>
-          <w:sz w:val="22"/>
-          <w:szCs w:val="22"/>
-        </w:rPr>
-        <w:t>the Igoudine (K1a) and Igoudine (K1b) formations</w:t>
-      </w:r>
-      <w:r>
-        <w:rPr>
-          <w:sz w:val="22"/>
-          <w:szCs w:val="22"/>
-        </w:rPr>
-        <w:t xml:space="preserve"> separately:</w:t>
-      </w:r>
-    </w:p>
-    <w:p>
-      <w:pPr>
-        <w:rPr>
-          <w:sz w:val="22"/>
-          <w:szCs w:val="22"/>
-        </w:rPr>
-      </w:pPr>
-    </w:p>
-    <w:p>
-      <w:pPr>
-        <w:rPr>
-          <w:rFonts w:ascii="Consolas" w:hAnsi="Consolas" w:cs="Consolas"/>
-          <w:color w:val="0432FF"/>
-          <w:sz w:val="22"/>
-          <w:szCs w:val="22"/>
-        </w:rPr>
-      </w:pPr>
-      <w:r>
-        <w:rPr>
-          <w:rFonts w:ascii="Consolas" w:hAnsi="Consolas" w:cs="Consolas"/>
-          <w:color w:val="0432FF"/>
-          <w:sz w:val="22"/>
-          <w:szCs w:val="22"/>
-        </w:rPr>
-        <w:t>mean(Talat_isotopes[Talat_isotopes$formation == "</w:t>
-      </w:r>
-      <w:r>
-        <w:rPr>
-          <w:rFonts w:ascii="Consolas" w:hAnsi="Consolas" w:cs="Consolas"/>
-          <w:color w:val="0432FF"/>
-          <w:sz w:val="22"/>
-          <w:szCs w:val="22"/>
-        </w:rPr>
-        <w:t>igoudine (K1a)</w:t>
-      </w:r>
-      <w:r>
-        <w:rPr>
-          <w:rFonts w:ascii="Consolas" w:hAnsi="Consolas" w:cs="Consolas"/>
-          <w:color w:val="0432FF"/>
-          <w:sz w:val="22"/>
-          <w:szCs w:val="22"/>
-        </w:rPr>
-        <w:t>", ]$d18O)</w:t>
-      </w:r>
-    </w:p>
-    <w:p>
-      <w:pPr>
-        <w:rPr>
-          <w:rFonts w:ascii="Consolas" w:hAnsi="Consolas" w:cs="Consolas"/>
-          <w:color w:val="0432FF"/>
-          <w:sz w:val="22"/>
-          <w:szCs w:val="22"/>
-        </w:rPr>
-      </w:pPr>
-    </w:p>
-    <w:p>
-      <w:pPr>
-        <w:rPr>
-          <w:rFonts w:ascii="Consolas" w:hAnsi="Consolas" w:cs="Consolas"/>
-          <w:color w:val="0432FF"/>
-          <w:sz w:val="22"/>
-          <w:szCs w:val="22"/>
-        </w:rPr>
-      </w:pPr>
-      <w:r>
-        <w:rPr>
-          <w:rFonts w:ascii="Consolas" w:hAnsi="Consolas" w:cs="Consolas"/>
-          <w:color w:val="0432FF"/>
-          <w:sz w:val="22"/>
-          <w:szCs w:val="22"/>
-        </w:rPr>
-        <w:t>mean(Talat_isotopes[Talat_isotopes$formation == "igoudine (K1b)", ]$d18O)</w:t>
-      </w:r>
-    </w:p>
-    <w:p>
-      <w:pPr>
-        <w:rPr>
-          <w:rFonts w:ascii="Consolas" w:hAnsi="Consolas" w:cs="Consolas"/>
-          <w:color w:val="0432FF"/>
-          <w:sz w:val="22"/>
-          <w:szCs w:val="22"/>
-        </w:rPr>
-      </w:pPr>
-    </w:p>
-    <w:p>
-      <w:pPr>
-        <w:pStyle w:val="Heading2"/>
-      </w:pPr>
-      <w:bookmarkStart w:id="14" w:name="_Toc18411824"/>
-      <w:r>
-        <w:t>Session 3: Questions and exercises</w:t>
-      </w:r>
-      <w:bookmarkEnd w:id="14"/>
     </w:p>
     <w:p>
       <w:pPr>
@@ -14835,7 +14860,7 @@
 </file>
 
 <file path=word/comments.xml><?xml version="1.0" encoding="utf-8"?>
-<w:comments xmlns:wpc="http://schemas.microsoft.com/office/word/2010/wordprocessingCanvas" xmlns:cx="http://schemas.microsoft.com/office/drawing/2014/chartex" xmlns:cx1="http://schemas.microsoft.com/office/drawing/2015/9/8/chartex" xmlns:cx2="http://schemas.microsoft.com/office/drawing/2015/10/21/chartex" xmlns:cx3="http://schemas.microsoft.com/office/drawing/2016/5/9/chartex" xmlns:cx4="http://schemas.microsoft.com/office/drawing/2016/5/10/chartex" xmlns:cx5="http://schemas.microsoft.com/office/drawing/2016/5/11/chartex" xmlns:cx6="http://schemas.microsoft.com/office/drawing/2016/5/12/chartex" xmlns:cx7="http://schemas.microsoft.com/office/drawing/2016/5/13/chartex" xmlns:cx8="http://schemas.microsoft.com/office/drawing/2016/5/14/chartex" xmlns:mc="http://schemas.openxmlformats.org/markup-compatibility/2006" xmlns:aink="http://schemas.microsoft.com/office/drawing/2016/ink" xmlns:am3d="http://schemas.microsoft.com/office/drawing/2017/model3d" xmlns:o="urn:schemas-microsoft-com:office:office" xmlns:oel="http://schemas.microsoft.com/office/2019/extlst" xmlns:r="http://schemas.openxmlformats.org/officeDocument/2006/relationships" xmlns:m="http://schemas.openxmlformats.org/officeDocument/2006/math" xmlns:v="urn:schemas-microsoft-com:vml" xmlns:wp14="http://schemas.microsoft.com/office/word/2010/wordprocessingDrawing" xmlns:wp="http://schemas.openxmlformats.org/drawingml/2006/wordprocessingDrawing" xmlns:w10="urn:schemas-microsoft-com:office:word" xmlns:w="http://schemas.openxmlformats.org/wordprocessingml/2006/main" xmlns:w14="http://schemas.microsoft.com/office/word/2010/wordml" xmlns:w15="http://schemas.microsoft.com/office/word/2012/wordml" xmlns:w16cex="http://schemas.microsoft.com/office/word/2018/wordml/cex" xmlns:w16cid="http://schemas.microsoft.com/office/word/2016/wordml/cid" xmlns:w16="http://schemas.microsoft.com/office/word/2018/wordml" xmlns:w16du="http://schemas.microsoft.com/office/word/2023/wordml/word16du" xmlns:w16sdtdh="http://schemas.microsoft.com/office/word/2020/wordml/sdtdatahash" xmlns:w16se="http://schemas.microsoft.com/office/word/2015/wordml/symex" xmlns:wpg="http://schemas.microsoft.com/office/word/2010/wordprocessingGroup" xmlns:wpi="http://schemas.microsoft.com/office/word/2010/wordprocessingInk" xmlns:wne="http://schemas.microsoft.com/office/word/2006/wordml" xmlns:wps="http://schemas.microsoft.com/office/word/2010/wordprocessingShape" mc:Ignorable="w14 w15 w16se w16cid w16 w16cex w16sdtdh w16du wp14">
+<w:comments xmlns:wpc="http://schemas.microsoft.com/office/word/2010/wordprocessingCanvas" xmlns:cx="http://schemas.microsoft.com/office/drawing/2014/chartex" xmlns:cx1="http://schemas.microsoft.com/office/drawing/2015/9/8/chartex" xmlns:cx2="http://schemas.microsoft.com/office/drawing/2015/10/21/chartex" xmlns:cx3="http://schemas.microsoft.com/office/drawing/2016/5/9/chartex" xmlns:cx4="http://schemas.microsoft.com/office/drawing/2016/5/10/chartex" xmlns:cx5="http://schemas.microsoft.com/office/drawing/2016/5/11/chartex" xmlns:cx6="http://schemas.microsoft.com/office/drawing/2016/5/12/chartex" xmlns:cx7="http://schemas.microsoft.com/office/drawing/2016/5/13/chartex" xmlns:cx8="http://schemas.microsoft.com/office/drawing/2016/5/14/chartex" xmlns:mc="http://schemas.openxmlformats.org/markup-compatibility/2006" xmlns:aink="http://schemas.microsoft.com/office/drawing/2016/ink" xmlns:am3d="http://schemas.microsoft.com/office/drawing/2017/model3d" xmlns:o="urn:schemas-microsoft-com:office:office" xmlns:oel="http://schemas.microsoft.com/office/2019/extlst" xmlns:r="http://schemas.openxmlformats.org/officeDocument/2006/relationships" xmlns:m="http://schemas.openxmlformats.org/officeDocument/2006/math" xmlns:v="urn:schemas-microsoft-com:vml" xmlns:wp14="http://schemas.microsoft.com/office/word/2010/wordprocessingDrawing" xmlns:wp="http://schemas.openxmlformats.org/drawingml/2006/wordprocessingDrawing" xmlns:w10="urn:schemas-microsoft-com:office:word" xmlns:w="http://schemas.openxmlformats.org/wordprocessingml/2006/main" xmlns:w14="http://schemas.microsoft.com/office/word/2010/wordml" xmlns:w15="http://schemas.microsoft.com/office/word/2012/wordml" xmlns:w16cex="http://schemas.microsoft.com/office/word/2018/wordml/cex" xmlns:w16cid="http://schemas.microsoft.com/office/word/2016/wordml/cid" xmlns:w16="http://schemas.microsoft.com/office/word/2018/wordml" xmlns:w16sdtdh="http://schemas.microsoft.com/office/word/2020/wordml/sdtdatahash" xmlns:w16se="http://schemas.microsoft.com/office/word/2015/wordml/symex" xmlns:wpg="http://schemas.microsoft.com/office/word/2010/wordprocessingGroup" xmlns:wpi="http://schemas.microsoft.com/office/word/2010/wordprocessingInk" xmlns:wne="http://schemas.microsoft.com/office/word/2006/wordml" xmlns:wps="http://schemas.microsoft.com/office/word/2010/wordprocessingShape" mc:Ignorable="w14 w15 w16se w16cid w16 w16cex w16sdtdh wp14">
   <w:comment w:id="8" w:author="SMITH, MARTIN R." w:date="2024-03-15T15:18:00Z" w:initials="MS">
     <w:p>
       <w:pPr>
@@ -14885,109 +14910,6 @@
       </w:r>
       <w:r>
         <w:t>is asking for trouble!</w:t>
-      </w:r>
-    </w:p>
-  </w:comment>
-  <w:comment w:id="11" w:author="SMITH, MARTIN R." w:date="2024-03-15T15:34:00Z" w:initials="MS">
-    <w:p>
-      <w:pPr>
-        <w:pStyle w:val="CommentText"/>
-      </w:pPr>
-      <w:r>
-        <w:rPr>
-          <w:rStyle w:val="CommentReference"/>
-        </w:rPr>
-        <w:annotationRef/>
-      </w:r>
-      <w:r>
-        <w:t>Might be good to consolidate use of las, as it’s confusing that most bars are unlabelled by default</w:t>
-      </w:r>
-    </w:p>
-  </w:comment>
-  <w:comment w:id="13" w:author="SMITH, MARTIN R." w:date="2024-03-15T15:38:00Z" w:initials="MS">
-    <w:p>
-      <w:pPr>
-        <w:pStyle w:val="CommentText"/>
-        <w:rPr>
-          <w:rFonts w:ascii="Consolas" w:hAnsi="Consolas" w:cs="Consolas"/>
-          <w:color w:val="0432FF"/>
-          <w:sz w:val="22"/>
-          <w:szCs w:val="22"/>
-        </w:rPr>
-      </w:pPr>
-      <w:r>
-        <w:rPr>
-          <w:rStyle w:val="CommentReference"/>
-        </w:rPr>
-        <w:annotationRef/>
-      </w:r>
-      <w:r>
-        <w:t xml:space="preserve">Too confusing to </w:t>
-      </w:r>
-      <w:r>
-        <w:t xml:space="preserve">introduce </w:t>
-      </w:r>
-      <w:r>
-        <w:t xml:space="preserve">the leaner </w:t>
-      </w:r>
-      <w:r>
-        <w:rPr>
-          <w:rFonts w:ascii="Consolas" w:hAnsi="Consolas" w:cs="Consolas"/>
-          <w:color w:val="0432FF"/>
-          <w:sz w:val="22"/>
-          <w:szCs w:val="22"/>
-        </w:rPr>
-        <w:t xml:space="preserve">Talat_isotopes[Talat_isotopes$formation == "lie de vin (Twd)", </w:t>
-      </w:r>
-      <w:r>
-        <w:rPr>
-          <w:rFonts w:ascii="Consolas" w:hAnsi="Consolas" w:cs="Consolas"/>
-          <w:color w:val="0432FF"/>
-          <w:sz w:val="22"/>
-          <w:szCs w:val="22"/>
-        </w:rPr>
-        <w:t>“d18O”</w:t>
-      </w:r>
-      <w:r>
-        <w:rPr>
-          <w:rFonts w:ascii="Consolas" w:hAnsi="Consolas" w:cs="Consolas"/>
-          <w:color w:val="0432FF"/>
-          <w:sz w:val="22"/>
-          <w:szCs w:val="22"/>
-        </w:rPr>
-        <w:t>]</w:t>
-      </w:r>
-      <w:r>
-        <w:rPr>
-          <w:rFonts w:ascii="Consolas" w:hAnsi="Consolas" w:cs="Consolas"/>
-          <w:color w:val="0432FF"/>
-          <w:sz w:val="22"/>
-          <w:szCs w:val="22"/>
-        </w:rPr>
-        <w:t>?</w:t>
-      </w:r>
-    </w:p>
-    <w:p>
-      <w:pPr>
-        <w:pStyle w:val="CommentText"/>
-        <w:rPr>
-          <w:rFonts w:ascii="Consolas" w:hAnsi="Consolas" w:cs="Consolas"/>
-          <w:color w:val="0432FF"/>
-          <w:sz w:val="22"/>
-          <w:szCs w:val="22"/>
-        </w:rPr>
-      </w:pPr>
-    </w:p>
-    <w:p>
-      <w:pPr>
-        <w:pStyle w:val="CommentText"/>
-      </w:pPr>
-      <w:r>
-        <w:rPr>
-          <w:sz w:val="22"/>
-          <w:szCs w:val="22"/>
-        </w:rPr>
-        <w:t>Few StratoBayes data objects are data.frames, so I feel like there may be occasions where it’s useful for users to be able to pull out rows or columns by name.</w:t>
       </w:r>
     </w:p>
   </w:comment>
@@ -14995,31 +14917,25 @@
 </file>
 
 <file path=word/commentsExtended.xml><?xml version="1.0" encoding="utf-8"?>
-<w15:commentsEx xmlns:wpc="http://schemas.microsoft.com/office/word/2010/wordprocessingCanvas" xmlns:cx="http://schemas.microsoft.com/office/drawing/2014/chartex" xmlns:cx1="http://schemas.microsoft.com/office/drawing/2015/9/8/chartex" xmlns:cx2="http://schemas.microsoft.com/office/drawing/2015/10/21/chartex" xmlns:cx3="http://schemas.microsoft.com/office/drawing/2016/5/9/chartex" xmlns:cx4="http://schemas.microsoft.com/office/drawing/2016/5/10/chartex" xmlns:cx5="http://schemas.microsoft.com/office/drawing/2016/5/11/chartex" xmlns:cx6="http://schemas.microsoft.com/office/drawing/2016/5/12/chartex" xmlns:cx7="http://schemas.microsoft.com/office/drawing/2016/5/13/chartex" xmlns:cx8="http://schemas.microsoft.com/office/drawing/2016/5/14/chartex" xmlns:mc="http://schemas.openxmlformats.org/markup-compatibility/2006" xmlns:aink="http://schemas.microsoft.com/office/drawing/2016/ink" xmlns:am3d="http://schemas.microsoft.com/office/drawing/2017/model3d" xmlns:o="urn:schemas-microsoft-com:office:office" xmlns:oel="http://schemas.microsoft.com/office/2019/extlst" xmlns:r="http://schemas.openxmlformats.org/officeDocument/2006/relationships" xmlns:m="http://schemas.openxmlformats.org/officeDocument/2006/math" xmlns:v="urn:schemas-microsoft-com:vml" xmlns:wp14="http://schemas.microsoft.com/office/word/2010/wordprocessingDrawing" xmlns:wp="http://schemas.openxmlformats.org/drawingml/2006/wordprocessingDrawing" xmlns:w10="urn:schemas-microsoft-com:office:word" xmlns:w="http://schemas.openxmlformats.org/wordprocessingml/2006/main" xmlns:w14="http://schemas.microsoft.com/office/word/2010/wordml" xmlns:w15="http://schemas.microsoft.com/office/word/2012/wordml" xmlns:w16cex="http://schemas.microsoft.com/office/word/2018/wordml/cex" xmlns:w16cid="http://schemas.microsoft.com/office/word/2016/wordml/cid" xmlns:w16="http://schemas.microsoft.com/office/word/2018/wordml" xmlns:w16du="http://schemas.microsoft.com/office/word/2023/wordml/word16du" xmlns:w16sdtdh="http://schemas.microsoft.com/office/word/2020/wordml/sdtdatahash" xmlns:w16se="http://schemas.microsoft.com/office/word/2015/wordml/symex" xmlns:wpg="http://schemas.microsoft.com/office/word/2010/wordprocessingGroup" xmlns:wpi="http://schemas.microsoft.com/office/word/2010/wordprocessingInk" xmlns:wne="http://schemas.microsoft.com/office/word/2006/wordml" xmlns:wps="http://schemas.microsoft.com/office/word/2010/wordprocessingShape" mc:Ignorable="w14 w15 w16se w16cid w16 w16cex w16sdtdh w16du wp14">
+<w15:commentsEx xmlns:wpc="http://schemas.microsoft.com/office/word/2010/wordprocessingCanvas" xmlns:cx="http://schemas.microsoft.com/office/drawing/2014/chartex" xmlns:cx1="http://schemas.microsoft.com/office/drawing/2015/9/8/chartex" xmlns:cx2="http://schemas.microsoft.com/office/drawing/2015/10/21/chartex" xmlns:cx3="http://schemas.microsoft.com/office/drawing/2016/5/9/chartex" xmlns:cx4="http://schemas.microsoft.com/office/drawing/2016/5/10/chartex" xmlns:cx5="http://schemas.microsoft.com/office/drawing/2016/5/11/chartex" xmlns:cx6="http://schemas.microsoft.com/office/drawing/2016/5/12/chartex" xmlns:cx7="http://schemas.microsoft.com/office/drawing/2016/5/13/chartex" xmlns:cx8="http://schemas.microsoft.com/office/drawing/2016/5/14/chartex" xmlns:mc="http://schemas.openxmlformats.org/markup-compatibility/2006" xmlns:aink="http://schemas.microsoft.com/office/drawing/2016/ink" xmlns:am3d="http://schemas.microsoft.com/office/drawing/2017/model3d" xmlns:o="urn:schemas-microsoft-com:office:office" xmlns:oel="http://schemas.microsoft.com/office/2019/extlst" xmlns:r="http://schemas.openxmlformats.org/officeDocument/2006/relationships" xmlns:m="http://schemas.openxmlformats.org/officeDocument/2006/math" xmlns:v="urn:schemas-microsoft-com:vml" xmlns:wp14="http://schemas.microsoft.com/office/word/2010/wordprocessingDrawing" xmlns:wp="http://schemas.openxmlformats.org/drawingml/2006/wordprocessingDrawing" xmlns:w10="urn:schemas-microsoft-com:office:word" xmlns:w="http://schemas.openxmlformats.org/wordprocessingml/2006/main" xmlns:w14="http://schemas.microsoft.com/office/word/2010/wordml" xmlns:w15="http://schemas.microsoft.com/office/word/2012/wordml" xmlns:w16cex="http://schemas.microsoft.com/office/word/2018/wordml/cex" xmlns:w16cid="http://schemas.microsoft.com/office/word/2016/wordml/cid" xmlns:w16="http://schemas.microsoft.com/office/word/2018/wordml" xmlns:w16sdtdh="http://schemas.microsoft.com/office/word/2020/wordml/sdtdatahash" xmlns:w16se="http://schemas.microsoft.com/office/word/2015/wordml/symex" xmlns:wpg="http://schemas.microsoft.com/office/word/2010/wordprocessingGroup" xmlns:wpi="http://schemas.microsoft.com/office/word/2010/wordprocessingInk" xmlns:wne="http://schemas.microsoft.com/office/word/2006/wordml" xmlns:wps="http://schemas.microsoft.com/office/word/2010/wordprocessingShape" mc:Ignorable="w14 w15 w16se w16cid w16 w16cex w16sdtdh wp14">
   <w15:commentEx w15:paraId="074AD59E" w15:done="0"/>
-  <w15:commentEx w15:paraId="3A476D38" w15:done="0"/>
-  <w15:commentEx w15:paraId="328D5D1E" w15:done="0"/>
 </w15:commentsEx>
 </file>
 
 <file path=word/commentsExtensible.xml><?xml version="1.0" encoding="utf-8"?>
-<w16cex:commentsExtensible xmlns:wpc="http://schemas.microsoft.com/office/word/2010/wordprocessingCanvas" xmlns:cx="http://schemas.microsoft.com/office/drawing/2014/chartex" xmlns:cx1="http://schemas.microsoft.com/office/drawing/2015/9/8/chartex" xmlns:cx2="http://schemas.microsoft.com/office/drawing/2015/10/21/chartex" xmlns:cx3="http://schemas.microsoft.com/office/drawing/2016/5/9/chartex" xmlns:cx4="http://schemas.microsoft.com/office/drawing/2016/5/10/chartex" xmlns:cx5="http://schemas.microsoft.com/office/drawing/2016/5/11/chartex" xmlns:cx6="http://schemas.microsoft.com/office/drawing/2016/5/12/chartex" xmlns:cx7="http://schemas.microsoft.com/office/drawing/2016/5/13/chartex" xmlns:cx8="http://schemas.microsoft.com/office/drawing/2016/5/14/chartex" xmlns:cr="http://schemas.microsoft.com/office/comments/2020/reactions" xmlns:mc="http://schemas.openxmlformats.org/markup-compatibility/2006" xmlns:aink="http://schemas.microsoft.com/office/drawing/2016/ink" xmlns:am3d="http://schemas.microsoft.com/office/drawing/2017/model3d" xmlns:o="urn:schemas-microsoft-com:office:office" xmlns:oel="http://schemas.microsoft.com/office/2019/extlst" xmlns:r="http://schemas.openxmlformats.org/officeDocument/2006/relationships" xmlns:m="http://schemas.openxmlformats.org/officeDocument/2006/math" xmlns:v="urn:schemas-microsoft-com:vml" xmlns:wp14="http://schemas.microsoft.com/office/word/2010/wordprocessingDrawing" xmlns:wp="http://schemas.openxmlformats.org/drawingml/2006/wordprocessingDrawing" xmlns:w10="urn:schemas-microsoft-com:office:word" xmlns:w="http://schemas.openxmlformats.org/wordprocessingml/2006/main" xmlns:w14="http://schemas.microsoft.com/office/word/2010/wordml" xmlns:w15="http://schemas.microsoft.com/office/word/2012/wordml" xmlns:w16cex="http://schemas.microsoft.com/office/word/2018/wordml/cex" xmlns:w16cid="http://schemas.microsoft.com/office/word/2016/wordml/cid" xmlns:w16="http://schemas.microsoft.com/office/word/2018/wordml" xmlns:w16du="http://schemas.microsoft.com/office/word/2023/wordml/word16du" xmlns:w16sdtdh="http://schemas.microsoft.com/office/word/2020/wordml/sdtdatahash" xmlns:w16se="http://schemas.microsoft.com/office/word/2015/wordml/symex" xmlns:wpg="http://schemas.microsoft.com/office/word/2010/wordprocessingGroup" xmlns:wpi="http://schemas.microsoft.com/office/word/2010/wordprocessingInk" xmlns:wne="http://schemas.microsoft.com/office/word/2006/wordml" xmlns:wps="http://schemas.microsoft.com/office/word/2010/wordprocessingShape" mc:Ignorable="w14 w15 w16se w16cid w16 w16cex w16sdtdh cr w16du wp14">
+<w16cex:commentsExtensible xmlns:wpc="http://schemas.microsoft.com/office/word/2010/wordprocessingCanvas" xmlns:cx="http://schemas.microsoft.com/office/drawing/2014/chartex" xmlns:cx1="http://schemas.microsoft.com/office/drawing/2015/9/8/chartex" xmlns:cx2="http://schemas.microsoft.com/office/drawing/2015/10/21/chartex" xmlns:cx3="http://schemas.microsoft.com/office/drawing/2016/5/9/chartex" xmlns:cx4="http://schemas.microsoft.com/office/drawing/2016/5/10/chartex" xmlns:cx5="http://schemas.microsoft.com/office/drawing/2016/5/11/chartex" xmlns:cx6="http://schemas.microsoft.com/office/drawing/2016/5/12/chartex" xmlns:cx7="http://schemas.microsoft.com/office/drawing/2016/5/13/chartex" xmlns:cx8="http://schemas.microsoft.com/office/drawing/2016/5/14/chartex" xmlns:cr="http://schemas.microsoft.com/office/comments/2020/reactions" xmlns:mc="http://schemas.openxmlformats.org/markup-compatibility/2006" xmlns:aink="http://schemas.microsoft.com/office/drawing/2016/ink" xmlns:am3d="http://schemas.microsoft.com/office/drawing/2017/model3d" xmlns:o="urn:schemas-microsoft-com:office:office" xmlns:oel="http://schemas.microsoft.com/office/2019/extlst" xmlns:r="http://schemas.openxmlformats.org/officeDocument/2006/relationships" xmlns:m="http://schemas.openxmlformats.org/officeDocument/2006/math" xmlns:v="urn:schemas-microsoft-com:vml" xmlns:wp14="http://schemas.microsoft.com/office/word/2010/wordprocessingDrawing" xmlns:wp="http://schemas.openxmlformats.org/drawingml/2006/wordprocessingDrawing" xmlns:w10="urn:schemas-microsoft-com:office:word" xmlns:w="http://schemas.openxmlformats.org/wordprocessingml/2006/main" xmlns:w14="http://schemas.microsoft.com/office/word/2010/wordml" xmlns:w15="http://schemas.microsoft.com/office/word/2012/wordml" xmlns:w16cex="http://schemas.microsoft.com/office/word/2018/wordml/cex" xmlns:w16cid="http://schemas.microsoft.com/office/word/2016/wordml/cid" xmlns:w16="http://schemas.microsoft.com/office/word/2018/wordml" xmlns:w16sdtdh="http://schemas.microsoft.com/office/word/2020/wordml/sdtdatahash" xmlns:w16se="http://schemas.microsoft.com/office/word/2015/wordml/symex" xmlns:wpg="http://schemas.microsoft.com/office/word/2010/wordprocessingGroup" xmlns:wpi="http://schemas.microsoft.com/office/word/2010/wordprocessingInk" xmlns:wne="http://schemas.microsoft.com/office/word/2006/wordml" xmlns:wps="http://schemas.microsoft.com/office/word/2010/wordprocessingShape" mc:Ignorable="w14 w15 w16se w16cid w16 w16cex w16sdtdh cr wp14">
   <w16cex:commentExtensible w16cex:durableId="7B4074F7" w16cex:dateUtc="2024-03-15T15:18:00Z"/>
-  <w16cex:commentExtensible w16cex:durableId="2AB81FC0" w16cex:dateUtc="2024-03-15T15:34:00Z"/>
-  <w16cex:commentExtensible w16cex:durableId="280C3844" w16cex:dateUtc="2024-03-15T15:38:00Z"/>
 </w16cex:commentsExtensible>
 </file>
 
 <file path=word/commentsIds.xml><?xml version="1.0" encoding="utf-8"?>
-<w16cid:commentsIds xmlns:wpc="http://schemas.microsoft.com/office/word/2010/wordprocessingCanvas" xmlns:cx="http://schemas.microsoft.com/office/drawing/2014/chartex" xmlns:cx1="http://schemas.microsoft.com/office/drawing/2015/9/8/chartex" xmlns:cx2="http://schemas.microsoft.com/office/drawing/2015/10/21/chartex" xmlns:cx3="http://schemas.microsoft.com/office/drawing/2016/5/9/chartex" xmlns:cx4="http://schemas.microsoft.com/office/drawing/2016/5/10/chartex" xmlns:cx5="http://schemas.microsoft.com/office/drawing/2016/5/11/chartex" xmlns:cx6="http://schemas.microsoft.com/office/drawing/2016/5/12/chartex" xmlns:cx7="http://schemas.microsoft.com/office/drawing/2016/5/13/chartex" xmlns:cx8="http://schemas.microsoft.com/office/drawing/2016/5/14/chartex" xmlns:mc="http://schemas.openxmlformats.org/markup-compatibility/2006" xmlns:aink="http://schemas.microsoft.com/office/drawing/2016/ink" xmlns:am3d="http://schemas.microsoft.com/office/drawing/2017/model3d" xmlns:o="urn:schemas-microsoft-com:office:office" xmlns:oel="http://schemas.microsoft.com/office/2019/extlst" xmlns:r="http://schemas.openxmlformats.org/officeDocument/2006/relationships" xmlns:m="http://schemas.openxmlformats.org/officeDocument/2006/math" xmlns:v="urn:schemas-microsoft-com:vml" xmlns:wp14="http://schemas.microsoft.com/office/word/2010/wordprocessingDrawing" xmlns:wp="http://schemas.openxmlformats.org/drawingml/2006/wordprocessingDrawing" xmlns:w10="urn:schemas-microsoft-com:office:word" xmlns:w="http://schemas.openxmlformats.org/wordprocessingml/2006/main" xmlns:w14="http://schemas.microsoft.com/office/word/2010/wordml" xmlns:w15="http://schemas.microsoft.com/office/word/2012/wordml" xmlns:w16cex="http://schemas.microsoft.com/office/word/2018/wordml/cex" xmlns:w16cid="http://schemas.microsoft.com/office/word/2016/wordml/cid" xmlns:w16="http://schemas.microsoft.com/office/word/2018/wordml" xmlns:w16du="http://schemas.microsoft.com/office/word/2023/wordml/word16du" xmlns:w16sdtdh="http://schemas.microsoft.com/office/word/2020/wordml/sdtdatahash" xmlns:w16se="http://schemas.microsoft.com/office/word/2015/wordml/symex" xmlns:wpg="http://schemas.microsoft.com/office/word/2010/wordprocessingGroup" xmlns:wpi="http://schemas.microsoft.com/office/word/2010/wordprocessingInk" xmlns:wne="http://schemas.microsoft.com/office/word/2006/wordml" xmlns:wps="http://schemas.microsoft.com/office/word/2010/wordprocessingShape" mc:Ignorable="w14 w15 w16se w16cid w16 w16cex w16sdtdh w16du wp14">
+<w16cid:commentsIds xmlns:wpc="http://schemas.microsoft.com/office/word/2010/wordprocessingCanvas" xmlns:cx="http://schemas.microsoft.com/office/drawing/2014/chartex" xmlns:cx1="http://schemas.microsoft.com/office/drawing/2015/9/8/chartex" xmlns:cx2="http://schemas.microsoft.com/office/drawing/2015/10/21/chartex" xmlns:cx3="http://schemas.microsoft.com/office/drawing/2016/5/9/chartex" xmlns:cx4="http://schemas.microsoft.com/office/drawing/2016/5/10/chartex" xmlns:cx5="http://schemas.microsoft.com/office/drawing/2016/5/11/chartex" xmlns:cx6="http://schemas.microsoft.com/office/drawing/2016/5/12/chartex" xmlns:cx7="http://schemas.microsoft.com/office/drawing/2016/5/13/chartex" xmlns:cx8="http://schemas.microsoft.com/office/drawing/2016/5/14/chartex" xmlns:mc="http://schemas.openxmlformats.org/markup-compatibility/2006" xmlns:aink="http://schemas.microsoft.com/office/drawing/2016/ink" xmlns:am3d="http://schemas.microsoft.com/office/drawing/2017/model3d" xmlns:o="urn:schemas-microsoft-com:office:office" xmlns:oel="http://schemas.microsoft.com/office/2019/extlst" xmlns:r="http://schemas.openxmlformats.org/officeDocument/2006/relationships" xmlns:m="http://schemas.openxmlformats.org/officeDocument/2006/math" xmlns:v="urn:schemas-microsoft-com:vml" xmlns:wp14="http://schemas.microsoft.com/office/word/2010/wordprocessingDrawing" xmlns:wp="http://schemas.openxmlformats.org/drawingml/2006/wordprocessingDrawing" xmlns:w10="urn:schemas-microsoft-com:office:word" xmlns:w="http://schemas.openxmlformats.org/wordprocessingml/2006/main" xmlns:w14="http://schemas.microsoft.com/office/word/2010/wordml" xmlns:w15="http://schemas.microsoft.com/office/word/2012/wordml" xmlns:w16cex="http://schemas.microsoft.com/office/word/2018/wordml/cex" xmlns:w16cid="http://schemas.microsoft.com/office/word/2016/wordml/cid" xmlns:w16="http://schemas.microsoft.com/office/word/2018/wordml" xmlns:w16sdtdh="http://schemas.microsoft.com/office/word/2020/wordml/sdtdatahash" xmlns:w16se="http://schemas.microsoft.com/office/word/2015/wordml/symex" xmlns:wpg="http://schemas.microsoft.com/office/word/2010/wordprocessingGroup" xmlns:wpi="http://schemas.microsoft.com/office/word/2010/wordprocessingInk" xmlns:wne="http://schemas.microsoft.com/office/word/2006/wordml" xmlns:wps="http://schemas.microsoft.com/office/word/2010/wordprocessingShape" mc:Ignorable="w14 w15 w16se w16cid w16 w16cex w16sdtdh wp14">
   <w16cid:commentId w16cid:paraId="074AD59E" w16cid:durableId="7B4074F7"/>
-  <w16cid:commentId w16cid:paraId="3A476D38" w16cid:durableId="2AB81FC0"/>
-  <w16cid:commentId w16cid:paraId="328D5D1E" w16cid:durableId="280C3844"/>
 </w16cid:commentsIds>
 </file>
 
 <file path=word/endnotes.xml><?xml version="1.0" encoding="utf-8"?>
-<w:endnotes xmlns:wpc="http://schemas.microsoft.com/office/word/2010/wordprocessingCanvas" xmlns:cx="http://schemas.microsoft.com/office/drawing/2014/chartex" xmlns:cx1="http://schemas.microsoft.com/office/drawing/2015/9/8/chartex" xmlns:cx2="http://schemas.microsoft.com/office/drawing/2015/10/21/chartex" xmlns:cx3="http://schemas.microsoft.com/office/drawing/2016/5/9/chartex" xmlns:cx4="http://schemas.microsoft.com/office/drawing/2016/5/10/chartex" xmlns:cx5="http://schemas.microsoft.com/office/drawing/2016/5/11/chartex" xmlns:cx6="http://schemas.microsoft.com/office/drawing/2016/5/12/chartex" xmlns:cx7="http://schemas.microsoft.com/office/drawing/2016/5/13/chartex" xmlns:cx8="http://schemas.microsoft.com/office/drawing/2016/5/14/chartex" xmlns:mc="http://schemas.openxmlformats.org/markup-compatibility/2006" xmlns:aink="http://schemas.microsoft.com/office/drawing/2016/ink" xmlns:am3d="http://schemas.microsoft.com/office/drawing/2017/model3d" xmlns:o="urn:schemas-microsoft-com:office:office" xmlns:oel="http://schemas.microsoft.com/office/2019/extlst" xmlns:r="http://schemas.openxmlformats.org/officeDocument/2006/relationships" xmlns:m="http://schemas.openxmlformats.org/officeDocument/2006/math" xmlns:v="urn:schemas-microsoft-com:vml" xmlns:wp14="http://schemas.microsoft.com/office/word/2010/wordprocessingDrawing" xmlns:wp="http://schemas.openxmlformats.org/drawingml/2006/wordprocessingDrawing" xmlns:w10="urn:schemas-microsoft-com:office:word" xmlns:w="http://schemas.openxmlformats.org/wordprocessingml/2006/main" xmlns:w14="http://schemas.microsoft.com/office/word/2010/wordml" xmlns:w15="http://schemas.microsoft.com/office/word/2012/wordml" xmlns:w16cex="http://schemas.microsoft.com/office/word/2018/wordml/cex" xmlns:w16cid="http://schemas.microsoft.com/office/word/2016/wordml/cid" xmlns:w16="http://schemas.microsoft.com/office/word/2018/wordml" xmlns:w16du="http://schemas.microsoft.com/office/word/2023/wordml/word16du" xmlns:w16sdtdh="http://schemas.microsoft.com/office/word/2020/wordml/sdtdatahash" xmlns:w16se="http://schemas.microsoft.com/office/word/2015/wordml/symex" xmlns:wpg="http://schemas.microsoft.com/office/word/2010/wordprocessingGroup" xmlns:wpi="http://schemas.microsoft.com/office/word/2010/wordprocessingInk" xmlns:wne="http://schemas.microsoft.com/office/word/2006/wordml" xmlns:wps="http://schemas.microsoft.com/office/word/2010/wordprocessingShape" mc:Ignorable="w14 w15 w16se w16cid w16 w16cex w16sdtdh w16du wp14">
+<w:endnotes xmlns:wpc="http://schemas.microsoft.com/office/word/2010/wordprocessingCanvas" xmlns:cx="http://schemas.microsoft.com/office/drawing/2014/chartex" xmlns:cx1="http://schemas.microsoft.com/office/drawing/2015/9/8/chartex" xmlns:cx2="http://schemas.microsoft.com/office/drawing/2015/10/21/chartex" xmlns:cx3="http://schemas.microsoft.com/office/drawing/2016/5/9/chartex" xmlns:cx4="http://schemas.microsoft.com/office/drawing/2016/5/10/chartex" xmlns:cx5="http://schemas.microsoft.com/office/drawing/2016/5/11/chartex" xmlns:cx6="http://schemas.microsoft.com/office/drawing/2016/5/12/chartex" xmlns:cx7="http://schemas.microsoft.com/office/drawing/2016/5/13/chartex" xmlns:cx8="http://schemas.microsoft.com/office/drawing/2016/5/14/chartex" xmlns:mc="http://schemas.openxmlformats.org/markup-compatibility/2006" xmlns:aink="http://schemas.microsoft.com/office/drawing/2016/ink" xmlns:am3d="http://schemas.microsoft.com/office/drawing/2017/model3d" xmlns:o="urn:schemas-microsoft-com:office:office" xmlns:oel="http://schemas.microsoft.com/office/2019/extlst" xmlns:r="http://schemas.openxmlformats.org/officeDocument/2006/relationships" xmlns:m="http://schemas.openxmlformats.org/officeDocument/2006/math" xmlns:v="urn:schemas-microsoft-com:vml" xmlns:wp14="http://schemas.microsoft.com/office/word/2010/wordprocessingDrawing" xmlns:wp="http://schemas.openxmlformats.org/drawingml/2006/wordprocessingDrawing" xmlns:w10="urn:schemas-microsoft-com:office:word" xmlns:w="http://schemas.openxmlformats.org/wordprocessingml/2006/main" xmlns:w14="http://schemas.microsoft.com/office/word/2010/wordml" xmlns:w15="http://schemas.microsoft.com/office/word/2012/wordml" xmlns:w16cex="http://schemas.microsoft.com/office/word/2018/wordml/cex" xmlns:w16cid="http://schemas.microsoft.com/office/word/2016/wordml/cid" xmlns:w16="http://schemas.microsoft.com/office/word/2018/wordml" xmlns:w16sdtdh="http://schemas.microsoft.com/office/word/2020/wordml/sdtdatahash" xmlns:w16se="http://schemas.microsoft.com/office/word/2015/wordml/symex" xmlns:wpg="http://schemas.microsoft.com/office/word/2010/wordprocessingGroup" xmlns:wpi="http://schemas.microsoft.com/office/word/2010/wordprocessingInk" xmlns:wne="http://schemas.microsoft.com/office/word/2006/wordml" xmlns:wps="http://schemas.microsoft.com/office/word/2010/wordprocessingShape" mc:Ignorable="w14 w15 w16se w16cid w16 w16cex w16sdtdh wp14">
   <w:endnote w:type="separator" w:id="-1">
     <w:p>
       <w:r>
@@ -15041,7 +14957,7 @@
 </file>
 
 <file path=word/footnotes.xml><?xml version="1.0" encoding="utf-8"?>
-<w:footnotes xmlns:wpc="http://schemas.microsoft.com/office/word/2010/wordprocessingCanvas" xmlns:cx="http://schemas.microsoft.com/office/drawing/2014/chartex" xmlns:cx1="http://schemas.microsoft.com/office/drawing/2015/9/8/chartex" xmlns:cx2="http://schemas.microsoft.com/office/drawing/2015/10/21/chartex" xmlns:cx3="http://schemas.microsoft.com/office/drawing/2016/5/9/chartex" xmlns:cx4="http://schemas.microsoft.com/office/drawing/2016/5/10/chartex" xmlns:cx5="http://schemas.microsoft.com/office/drawing/2016/5/11/chartex" xmlns:cx6="http://schemas.microsoft.com/office/drawing/2016/5/12/chartex" xmlns:cx7="http://schemas.microsoft.com/office/drawing/2016/5/13/chartex" xmlns:cx8="http://schemas.microsoft.com/office/drawing/2016/5/14/chartex" xmlns:mc="http://schemas.openxmlformats.org/markup-compatibility/2006" xmlns:aink="http://schemas.microsoft.com/office/drawing/2016/ink" xmlns:am3d="http://schemas.microsoft.com/office/drawing/2017/model3d" xmlns:o="urn:schemas-microsoft-com:office:office" xmlns:oel="http://schemas.microsoft.com/office/2019/extlst" xmlns:r="http://schemas.openxmlformats.org/officeDocument/2006/relationships" xmlns:m="http://schemas.openxmlformats.org/officeDocument/2006/math" xmlns:v="urn:schemas-microsoft-com:vml" xmlns:wp14="http://schemas.microsoft.com/office/word/2010/wordprocessingDrawing" xmlns:wp="http://schemas.openxmlformats.org/drawingml/2006/wordprocessingDrawing" xmlns:w10="urn:schemas-microsoft-com:office:word" xmlns:w="http://schemas.openxmlformats.org/wordprocessingml/2006/main" xmlns:w14="http://schemas.microsoft.com/office/word/2010/wordml" xmlns:w15="http://schemas.microsoft.com/office/word/2012/wordml" xmlns:w16cex="http://schemas.microsoft.com/office/word/2018/wordml/cex" xmlns:w16cid="http://schemas.microsoft.com/office/word/2016/wordml/cid" xmlns:w16="http://schemas.microsoft.com/office/word/2018/wordml" xmlns:w16du="http://schemas.microsoft.com/office/word/2023/wordml/word16du" xmlns:w16sdtdh="http://schemas.microsoft.com/office/word/2020/wordml/sdtdatahash" xmlns:w16se="http://schemas.microsoft.com/office/word/2015/wordml/symex" xmlns:wpg="http://schemas.microsoft.com/office/word/2010/wordprocessingGroup" xmlns:wpi="http://schemas.microsoft.com/office/word/2010/wordprocessingInk" xmlns:wne="http://schemas.microsoft.com/office/word/2006/wordml" xmlns:wps="http://schemas.microsoft.com/office/word/2010/wordprocessingShape" mc:Ignorable="w14 w15 w16se w16cid w16 w16cex w16sdtdh w16du wp14">
+<w:footnotes xmlns:wpc="http://schemas.microsoft.com/office/word/2010/wordprocessingCanvas" xmlns:cx="http://schemas.microsoft.com/office/drawing/2014/chartex" xmlns:cx1="http://schemas.microsoft.com/office/drawing/2015/9/8/chartex" xmlns:cx2="http://schemas.microsoft.com/office/drawing/2015/10/21/chartex" xmlns:cx3="http://schemas.microsoft.com/office/drawing/2016/5/9/chartex" xmlns:cx4="http://schemas.microsoft.com/office/drawing/2016/5/10/chartex" xmlns:cx5="http://schemas.microsoft.com/office/drawing/2016/5/11/chartex" xmlns:cx6="http://schemas.microsoft.com/office/drawing/2016/5/12/chartex" xmlns:cx7="http://schemas.microsoft.com/office/drawing/2016/5/13/chartex" xmlns:cx8="http://schemas.microsoft.com/office/drawing/2016/5/14/chartex" xmlns:mc="http://schemas.openxmlformats.org/markup-compatibility/2006" xmlns:aink="http://schemas.microsoft.com/office/drawing/2016/ink" xmlns:am3d="http://schemas.microsoft.com/office/drawing/2017/model3d" xmlns:o="urn:schemas-microsoft-com:office:office" xmlns:oel="http://schemas.microsoft.com/office/2019/extlst" xmlns:r="http://schemas.openxmlformats.org/officeDocument/2006/relationships" xmlns:m="http://schemas.openxmlformats.org/officeDocument/2006/math" xmlns:v="urn:schemas-microsoft-com:vml" xmlns:wp14="http://schemas.microsoft.com/office/word/2010/wordprocessingDrawing" xmlns:wp="http://schemas.openxmlformats.org/drawingml/2006/wordprocessingDrawing" xmlns:w10="urn:schemas-microsoft-com:office:word" xmlns:w="http://schemas.openxmlformats.org/wordprocessingml/2006/main" xmlns:w14="http://schemas.microsoft.com/office/word/2010/wordml" xmlns:w15="http://schemas.microsoft.com/office/word/2012/wordml" xmlns:w16cex="http://schemas.microsoft.com/office/word/2018/wordml/cex" xmlns:w16cid="http://schemas.microsoft.com/office/word/2016/wordml/cid" xmlns:w16="http://schemas.microsoft.com/office/word/2018/wordml" xmlns:w16sdtdh="http://schemas.microsoft.com/office/word/2020/wordml/sdtdatahash" xmlns:w16se="http://schemas.microsoft.com/office/word/2015/wordml/symex" xmlns:wpg="http://schemas.microsoft.com/office/word/2010/wordprocessingGroup" xmlns:wpi="http://schemas.microsoft.com/office/word/2010/wordprocessingInk" xmlns:wne="http://schemas.microsoft.com/office/word/2006/wordml" xmlns:wps="http://schemas.microsoft.com/office/word/2010/wordprocessingShape" mc:Ignorable="w14 w15 w16se w16cid w16 w16cex w16sdtdh wp14">
   <w:footnote w:type="separator" w:id="-1">
     <w:p>
       <w:r>
@@ -15110,11 +15026,11 @@
 </file>
 
 <file path=word/numbering.xml><?xml version="1.0" encoding="utf-8"?>
-<w:numbering xmlns:wpc="http://schemas.microsoft.com/office/word/2010/wordprocessingCanvas" xmlns:cx="http://schemas.microsoft.com/office/drawing/2014/chartex" xmlns:cx1="http://schemas.microsoft.com/office/drawing/2015/9/8/chartex" xmlns:cx2="http://schemas.microsoft.com/office/drawing/2015/10/21/chartex" xmlns:cx3="http://schemas.microsoft.com/office/drawing/2016/5/9/chartex" xmlns:cx4="http://schemas.microsoft.com/office/drawing/2016/5/10/chartex" xmlns:cx5="http://schemas.microsoft.com/office/drawing/2016/5/11/chartex" xmlns:cx6="http://schemas.microsoft.com/office/drawing/2016/5/12/chartex" xmlns:cx7="http://schemas.microsoft.com/office/drawing/2016/5/13/chartex" xmlns:cx8="http://schemas.microsoft.com/office/drawing/2016/5/14/chartex" xmlns:mc="http://schemas.openxmlformats.org/markup-compatibility/2006" xmlns:aink="http://schemas.microsoft.com/office/drawing/2016/ink" xmlns:am3d="http://schemas.microsoft.com/office/drawing/2017/model3d" xmlns:o="urn:schemas-microsoft-com:office:office" xmlns:oel="http://schemas.microsoft.com/office/2019/extlst" xmlns:r="http://schemas.openxmlformats.org/officeDocument/2006/relationships" xmlns:m="http://schemas.openxmlformats.org/officeDocument/2006/math" xmlns:v="urn:schemas-microsoft-com:vml" xmlns:wp14="http://schemas.microsoft.com/office/word/2010/wordprocessingDrawing" xmlns:wp="http://schemas.openxmlformats.org/drawingml/2006/wordprocessingDrawing" xmlns:w10="urn:schemas-microsoft-com:office:word" xmlns:w="http://schemas.openxmlformats.org/wordprocessingml/2006/main" xmlns:w14="http://schemas.microsoft.com/office/word/2010/wordml" xmlns:w15="http://schemas.microsoft.com/office/word/2012/wordml" xmlns:w16cex="http://schemas.microsoft.com/office/word/2018/wordml/cex" xmlns:w16cid="http://schemas.microsoft.com/office/word/2016/wordml/cid" xmlns:w16="http://schemas.microsoft.com/office/word/2018/wordml" xmlns:w16du="http://schemas.microsoft.com/office/word/2023/wordml/word16du" xmlns:w16sdtdh="http://schemas.microsoft.com/office/word/2020/wordml/sdtdatahash" xmlns:w16se="http://schemas.microsoft.com/office/word/2015/wordml/symex" xmlns:wpg="http://schemas.microsoft.com/office/word/2010/wordprocessingGroup" xmlns:wpi="http://schemas.microsoft.com/office/word/2010/wordprocessingInk" xmlns:wne="http://schemas.microsoft.com/office/word/2006/wordml" xmlns:wps="http://schemas.microsoft.com/office/word/2010/wordprocessingShape" mc:Ignorable="w14 w15 w16se w16cid w16 w16cex w16sdtdh w16du wp14"/>
+<w:numbering xmlns:wpc="http://schemas.microsoft.com/office/word/2010/wordprocessingCanvas" xmlns:cx="http://schemas.microsoft.com/office/drawing/2014/chartex" xmlns:cx1="http://schemas.microsoft.com/office/drawing/2015/9/8/chartex" xmlns:cx2="http://schemas.microsoft.com/office/drawing/2015/10/21/chartex" xmlns:cx3="http://schemas.microsoft.com/office/drawing/2016/5/9/chartex" xmlns:cx4="http://schemas.microsoft.com/office/drawing/2016/5/10/chartex" xmlns:cx5="http://schemas.microsoft.com/office/drawing/2016/5/11/chartex" xmlns:cx6="http://schemas.microsoft.com/office/drawing/2016/5/12/chartex" xmlns:cx7="http://schemas.microsoft.com/office/drawing/2016/5/13/chartex" xmlns:cx8="http://schemas.microsoft.com/office/drawing/2016/5/14/chartex" xmlns:mc="http://schemas.openxmlformats.org/markup-compatibility/2006" xmlns:aink="http://schemas.microsoft.com/office/drawing/2016/ink" xmlns:am3d="http://schemas.microsoft.com/office/drawing/2017/model3d" xmlns:o="urn:schemas-microsoft-com:office:office" xmlns:oel="http://schemas.microsoft.com/office/2019/extlst" xmlns:r="http://schemas.openxmlformats.org/officeDocument/2006/relationships" xmlns:m="http://schemas.openxmlformats.org/officeDocument/2006/math" xmlns:v="urn:schemas-microsoft-com:vml" xmlns:wp14="http://schemas.microsoft.com/office/word/2010/wordprocessingDrawing" xmlns:wp="http://schemas.openxmlformats.org/drawingml/2006/wordprocessingDrawing" xmlns:w10="urn:schemas-microsoft-com:office:word" xmlns:w="http://schemas.openxmlformats.org/wordprocessingml/2006/main" xmlns:w14="http://schemas.microsoft.com/office/word/2010/wordml" xmlns:w15="http://schemas.microsoft.com/office/word/2012/wordml" xmlns:w16cex="http://schemas.microsoft.com/office/word/2018/wordml/cex" xmlns:w16cid="http://schemas.microsoft.com/office/word/2016/wordml/cid" xmlns:w16="http://schemas.microsoft.com/office/word/2018/wordml" xmlns:w16sdtdh="http://schemas.microsoft.com/office/word/2020/wordml/sdtdatahash" xmlns:w16se="http://schemas.microsoft.com/office/word/2015/wordml/symex" xmlns:wpg="http://schemas.microsoft.com/office/word/2010/wordprocessingGroup" xmlns:wpi="http://schemas.microsoft.com/office/word/2010/wordprocessingInk" xmlns:wne="http://schemas.microsoft.com/office/word/2006/wordml" xmlns:wps="http://schemas.microsoft.com/office/word/2010/wordprocessingShape" mc:Ignorable="w14 w15 w16se w16cid w16 w16cex w16sdtdh wp14"/>
 </file>
 
 <file path=word/people.xml><?xml version="1.0" encoding="utf-8"?>
-<w15:people xmlns:wpc="http://schemas.microsoft.com/office/word/2010/wordprocessingCanvas" xmlns:cx="http://schemas.microsoft.com/office/drawing/2014/chartex" xmlns:cx1="http://schemas.microsoft.com/office/drawing/2015/9/8/chartex" xmlns:cx2="http://schemas.microsoft.com/office/drawing/2015/10/21/chartex" xmlns:cx3="http://schemas.microsoft.com/office/drawing/2016/5/9/chartex" xmlns:cx4="http://schemas.microsoft.com/office/drawing/2016/5/10/chartex" xmlns:cx5="http://schemas.microsoft.com/office/drawing/2016/5/11/chartex" xmlns:cx6="http://schemas.microsoft.com/office/drawing/2016/5/12/chartex" xmlns:cx7="http://schemas.microsoft.com/office/drawing/2016/5/13/chartex" xmlns:cx8="http://schemas.microsoft.com/office/drawing/2016/5/14/chartex" xmlns:mc="http://schemas.openxmlformats.org/markup-compatibility/2006" xmlns:aink="http://schemas.microsoft.com/office/drawing/2016/ink" xmlns:am3d="http://schemas.microsoft.com/office/drawing/2017/model3d" xmlns:o="urn:schemas-microsoft-com:office:office" xmlns:oel="http://schemas.microsoft.com/office/2019/extlst" xmlns:r="http://schemas.openxmlformats.org/officeDocument/2006/relationships" xmlns:m="http://schemas.openxmlformats.org/officeDocument/2006/math" xmlns:v="urn:schemas-microsoft-com:vml" xmlns:wp14="http://schemas.microsoft.com/office/word/2010/wordprocessingDrawing" xmlns:wp="http://schemas.openxmlformats.org/drawingml/2006/wordprocessingDrawing" xmlns:w10="urn:schemas-microsoft-com:office:word" xmlns:w="http://schemas.openxmlformats.org/wordprocessingml/2006/main" xmlns:w14="http://schemas.microsoft.com/office/word/2010/wordml" xmlns:w15="http://schemas.microsoft.com/office/word/2012/wordml" xmlns:w16cex="http://schemas.microsoft.com/office/word/2018/wordml/cex" xmlns:w16cid="http://schemas.microsoft.com/office/word/2016/wordml/cid" xmlns:w16="http://schemas.microsoft.com/office/word/2018/wordml" xmlns:w16du="http://schemas.microsoft.com/office/word/2023/wordml/word16du" xmlns:w16sdtdh="http://schemas.microsoft.com/office/word/2020/wordml/sdtdatahash" xmlns:w16se="http://schemas.microsoft.com/office/word/2015/wordml/symex" xmlns:wpg="http://schemas.microsoft.com/office/word/2010/wordprocessingGroup" xmlns:wpi="http://schemas.microsoft.com/office/word/2010/wordprocessingInk" xmlns:wne="http://schemas.microsoft.com/office/word/2006/wordml" xmlns:wps="http://schemas.microsoft.com/office/word/2010/wordprocessingShape" mc:Ignorable="w14 w15 w16se w16cid w16 w16cex w16sdtdh w16du wp14">
+<w15:people xmlns:wpc="http://schemas.microsoft.com/office/word/2010/wordprocessingCanvas" xmlns:cx="http://schemas.microsoft.com/office/drawing/2014/chartex" xmlns:cx1="http://schemas.microsoft.com/office/drawing/2015/9/8/chartex" xmlns:cx2="http://schemas.microsoft.com/office/drawing/2015/10/21/chartex" xmlns:cx3="http://schemas.microsoft.com/office/drawing/2016/5/9/chartex" xmlns:cx4="http://schemas.microsoft.com/office/drawing/2016/5/10/chartex" xmlns:cx5="http://schemas.microsoft.com/office/drawing/2016/5/11/chartex" xmlns:cx6="http://schemas.microsoft.com/office/drawing/2016/5/12/chartex" xmlns:cx7="http://schemas.microsoft.com/office/drawing/2016/5/13/chartex" xmlns:cx8="http://schemas.microsoft.com/office/drawing/2016/5/14/chartex" xmlns:mc="http://schemas.openxmlformats.org/markup-compatibility/2006" xmlns:aink="http://schemas.microsoft.com/office/drawing/2016/ink" xmlns:am3d="http://schemas.microsoft.com/office/drawing/2017/model3d" xmlns:o="urn:schemas-microsoft-com:office:office" xmlns:oel="http://schemas.microsoft.com/office/2019/extlst" xmlns:r="http://schemas.openxmlformats.org/officeDocument/2006/relationships" xmlns:m="http://schemas.openxmlformats.org/officeDocument/2006/math" xmlns:v="urn:schemas-microsoft-com:vml" xmlns:wp14="http://schemas.microsoft.com/office/word/2010/wordprocessingDrawing" xmlns:wp="http://schemas.openxmlformats.org/drawingml/2006/wordprocessingDrawing" xmlns:w10="urn:schemas-microsoft-com:office:word" xmlns:w="http://schemas.openxmlformats.org/wordprocessingml/2006/main" xmlns:w14="http://schemas.microsoft.com/office/word/2010/wordml" xmlns:w15="http://schemas.microsoft.com/office/word/2012/wordml" xmlns:w16cex="http://schemas.microsoft.com/office/word/2018/wordml/cex" xmlns:w16cid="http://schemas.microsoft.com/office/word/2016/wordml/cid" xmlns:w16="http://schemas.microsoft.com/office/word/2018/wordml" xmlns:w16sdtdh="http://schemas.microsoft.com/office/word/2020/wordml/sdtdatahash" xmlns:w16se="http://schemas.microsoft.com/office/word/2015/wordml/symex" xmlns:wpg="http://schemas.microsoft.com/office/word/2010/wordprocessingGroup" xmlns:wpi="http://schemas.microsoft.com/office/word/2010/wordprocessingInk" xmlns:wne="http://schemas.microsoft.com/office/word/2006/wordml" xmlns:wps="http://schemas.microsoft.com/office/word/2010/wordprocessingShape" mc:Ignorable="w14 w15 w16se w16cid w16 w16cex w16sdtdh wp14">
   <w15:person w15:author="SMITH, MARTIN R.">
     <w15:presenceInfo w15:providerId="AD" w15:userId="S::pjjg18@durham.ac.uk::d2c62d43-185d-4dad-aeb2-b5a0035ae273"/>
   </w15:person>
@@ -15122,7 +15038,7 @@
 </file>
 
 <file path=word/styles.xml><?xml version="1.0" encoding="utf-8"?>
-<w:styles xmlns:mc="http://schemas.openxmlformats.org/markup-compatibility/2006" xmlns:r="http://schemas.openxmlformats.org/officeDocument/2006/relationships" xmlns:w="http://schemas.openxmlformats.org/wordprocessingml/2006/main" xmlns:w14="http://schemas.microsoft.com/office/word/2010/wordml" xmlns:w15="http://schemas.microsoft.com/office/word/2012/wordml" xmlns:w16cex="http://schemas.microsoft.com/office/word/2018/wordml/cex" xmlns:w16cid="http://schemas.microsoft.com/office/word/2016/wordml/cid" xmlns:w16="http://schemas.microsoft.com/office/word/2018/wordml" xmlns:w16du="http://schemas.microsoft.com/office/word/2023/wordml/word16du" xmlns:w16sdtdh="http://schemas.microsoft.com/office/word/2020/wordml/sdtdatahash" xmlns:w16se="http://schemas.microsoft.com/office/word/2015/wordml/symex" mc:Ignorable="w14 w15 w16se w16cid w16 w16cex w16sdtdh w16du">
+<w:styles xmlns:mc="http://schemas.openxmlformats.org/markup-compatibility/2006" xmlns:r="http://schemas.openxmlformats.org/officeDocument/2006/relationships" xmlns:w="http://schemas.openxmlformats.org/wordprocessingml/2006/main" xmlns:w14="http://schemas.microsoft.com/office/word/2010/wordml" xmlns:w15="http://schemas.microsoft.com/office/word/2012/wordml" xmlns:w16cex="http://schemas.microsoft.com/office/word/2018/wordml/cex" xmlns:w16cid="http://schemas.microsoft.com/office/word/2016/wordml/cid" xmlns:w16="http://schemas.microsoft.com/office/word/2018/wordml" xmlns:w16sdtdh="http://schemas.microsoft.com/office/word/2020/wordml/sdtdatahash" xmlns:w16se="http://schemas.microsoft.com/office/word/2015/wordml/symex" mc:Ignorable="w14 w15 w16se w16cid w16 w16cex w16sdtdh">
   <w:docDefaults>
     <w:rPrDefault>
       <w:rPr>

</xml_diff>